<commit_message>
add quiz 4 draft
</commit_message>
<xml_diff>
--- a/week7/Quiz 4 Summer 2017_ShuowenWei.docx
+++ b/week7/Quiz 4 Summer 2017_ShuowenWei.docx
@@ -583,15 +583,284 @@
           <w:sz w:val="24"/>
           <w:szCs w:val="24"/>
         </w:rPr>
-        <w:t>The 1964 Title VII of the Civil Rights Act</w:t>
-      </w:r>
-      <w:r>
-        <w:rPr>
-          <w:rFonts w:ascii="Times New Roman" w:hAnsi="Times New Roman" w:cs="Times New Roman"/>
-          <w:sz w:val="24"/>
-          <w:szCs w:val="24"/>
-        </w:rPr>
-        <w:t xml:space="preserve"> above</w:t>
+        <w:t>The 1964 Title VII of the Civil Rights Act above.</w:t>
+      </w:r>
+    </w:p>
+    <w:p>
+      <w:pPr>
+        <w:spacing w:after="0" w:line="240" w:lineRule="auto"/>
+        <w:ind w:left="720"/>
+        <w:rPr>
+          <w:rFonts w:ascii="Times New Roman" w:hAnsi="Times New Roman" w:cs="Times New Roman"/>
+          <w:sz w:val="24"/>
+          <w:szCs w:val="24"/>
+        </w:rPr>
+      </w:pPr>
+    </w:p>
+    <w:p>
+      <w:pPr>
+        <w:spacing w:after="0" w:line="240" w:lineRule="auto"/>
+        <w:ind w:left="720"/>
+        <w:rPr>
+          <w:rFonts w:ascii="Times New Roman" w:hAnsi="Times New Roman" w:cs="Times New Roman"/>
+          <w:sz w:val="24"/>
+          <w:szCs w:val="24"/>
+        </w:rPr>
+      </w:pPr>
+      <w:r>
+        <w:rPr>
+          <w:rFonts w:ascii="Times New Roman" w:hAnsi="Times New Roman" w:cs="Times New Roman"/>
+          <w:sz w:val="24"/>
+          <w:szCs w:val="24"/>
+        </w:rPr>
+        <w:t>e.</w:t>
+      </w:r>
+      <w:r>
+        <w:rPr>
+          <w:rFonts w:ascii="Times New Roman" w:hAnsi="Times New Roman" w:cs="Times New Roman"/>
+          <w:sz w:val="24"/>
+          <w:szCs w:val="24"/>
+        </w:rPr>
+        <w:t xml:space="preserve"> Color.</w:t>
+      </w:r>
+    </w:p>
+    <w:p>
+      <w:pPr>
+        <w:spacing w:after="0" w:line="240" w:lineRule="auto"/>
+        <w:ind w:left="720"/>
+        <w:rPr>
+          <w:rFonts w:ascii="Times New Roman" w:hAnsi="Times New Roman" w:cs="Times New Roman"/>
+          <w:sz w:val="24"/>
+          <w:szCs w:val="24"/>
+        </w:rPr>
+      </w:pPr>
+      <w:r>
+        <w:rPr>
+          <w:rFonts w:ascii="Times New Roman" w:hAnsi="Times New Roman" w:cs="Times New Roman"/>
+          <w:sz w:val="24"/>
+          <w:szCs w:val="24"/>
+        </w:rPr>
+        <w:t xml:space="preserve">The 1964 Title VII of the Civil Rights Act above.  </w:t>
+      </w:r>
+    </w:p>
+    <w:p>
+      <w:pPr>
+        <w:spacing w:after="0" w:line="240" w:lineRule="auto"/>
+        <w:rPr>
+          <w:rFonts w:ascii="Times New Roman" w:hAnsi="Times New Roman" w:cs="Times New Roman"/>
+          <w:sz w:val="24"/>
+          <w:szCs w:val="24"/>
+        </w:rPr>
+      </w:pPr>
+    </w:p>
+    <w:p>
+      <w:pPr>
+        <w:spacing w:after="0" w:line="240" w:lineRule="auto"/>
+        <w:rPr>
+          <w:rFonts w:ascii="Times New Roman" w:hAnsi="Times New Roman" w:cs="Times New Roman"/>
+          <w:sz w:val="24"/>
+          <w:szCs w:val="24"/>
+        </w:rPr>
+      </w:pPr>
+      <w:r>
+        <w:rPr>
+          <w:rFonts w:ascii="Times New Roman" w:hAnsi="Times New Roman" w:cs="Times New Roman"/>
+          <w:sz w:val="24"/>
+          <w:szCs w:val="24"/>
+        </w:rPr>
+        <w:t>Citation:</w:t>
+      </w:r>
+    </w:p>
+    <w:p>
+      <w:pPr>
+        <w:spacing w:after="0" w:line="240" w:lineRule="auto"/>
+        <w:rPr>
+          <w:rFonts w:ascii="Times New Roman" w:hAnsi="Times New Roman" w:cs="Times New Roman"/>
+          <w:sz w:val="24"/>
+          <w:szCs w:val="24"/>
+        </w:rPr>
+      </w:pPr>
+      <w:r>
+        <w:rPr>
+          <w:rFonts w:ascii="Times New Roman" w:hAnsi="Times New Roman" w:cs="Times New Roman"/>
+          <w:sz w:val="24"/>
+          <w:szCs w:val="24"/>
+        </w:rPr>
+        <w:t>Class lecture (2017, Aug</w:t>
+      </w:r>
+      <w:r>
+        <w:rPr>
+          <w:rFonts w:ascii="Times New Roman" w:hAnsi="Times New Roman" w:cs="Times New Roman"/>
+          <w:sz w:val="24"/>
+          <w:szCs w:val="24"/>
+        </w:rPr>
+        <w:t xml:space="preserve"> </w:t>
+      </w:r>
+      <w:r>
+        <w:rPr>
+          <w:rFonts w:ascii="Times New Roman" w:hAnsi="Times New Roman" w:cs="Times New Roman"/>
+          <w:sz w:val="24"/>
+          <w:szCs w:val="24"/>
+        </w:rPr>
+        <w:t>13th, week 7</w:t>
+      </w:r>
+      <w:r>
+        <w:rPr>
+          <w:rFonts w:ascii="Times New Roman" w:hAnsi="Times New Roman" w:cs="Times New Roman"/>
+          <w:sz w:val="24"/>
+          <w:szCs w:val="24"/>
+        </w:rPr>
+        <w:t xml:space="preserve">), </w:t>
+      </w:r>
+      <w:r>
+        <w:rPr>
+          <w:rFonts w:ascii="Times New Roman" w:hAnsi="Times New Roman" w:cs="Times New Roman"/>
+          <w:sz w:val="24"/>
+          <w:szCs w:val="24"/>
+        </w:rPr>
+        <w:t>Human Resource Management with note pages 0816</w:t>
+      </w:r>
+    </w:p>
+    <w:p>
+      <w:pPr>
+        <w:spacing w:after="0" w:line="240" w:lineRule="auto"/>
+        <w:rPr>
+          <w:rFonts w:ascii="Times New Roman" w:hAnsi="Times New Roman" w:cs="Times New Roman"/>
+          <w:sz w:val="24"/>
+          <w:szCs w:val="24"/>
+        </w:rPr>
+      </w:pPr>
+    </w:p>
+    <w:p>
+      <w:pPr>
+        <w:spacing w:after="0" w:line="240" w:lineRule="auto"/>
+        <w:rPr>
+          <w:rFonts w:ascii="Times New Roman" w:hAnsi="Times New Roman" w:cs="Times New Roman"/>
+          <w:sz w:val="24"/>
+          <w:szCs w:val="24"/>
+        </w:rPr>
+      </w:pPr>
+    </w:p>
+    <w:p>
+      <w:pPr>
+        <w:spacing w:after="0" w:line="240" w:lineRule="auto"/>
+        <w:rPr>
+          <w:rFonts w:ascii="Times New Roman" w:hAnsi="Times New Roman" w:cs="Times New Roman"/>
+          <w:sz w:val="24"/>
+          <w:szCs w:val="24"/>
+        </w:rPr>
+      </w:pPr>
+      <w:r>
+        <w:rPr>
+          <w:rFonts w:ascii="Times New Roman" w:hAnsi="Times New Roman" w:cs="Times New Roman"/>
+          <w:sz w:val="24"/>
+          <w:szCs w:val="24"/>
+        </w:rPr>
+        <w:t xml:space="preserve">2.  (Five points).  Explain the </w:t>
+      </w:r>
+      <w:r>
+        <w:rPr>
+          <w:rFonts w:ascii="Times New Roman" w:hAnsi="Times New Roman" w:cs="Times New Roman"/>
+          <w:b/>
+          <w:i/>
+          <w:sz w:val="24"/>
+          <w:szCs w:val="24"/>
+        </w:rPr>
+        <w:t>goal</w:t>
+      </w:r>
+      <w:r>
+        <w:rPr>
+          <w:rFonts w:ascii="Times New Roman" w:hAnsi="Times New Roman" w:cs="Times New Roman"/>
+          <w:sz w:val="24"/>
+          <w:szCs w:val="24"/>
+        </w:rPr>
+        <w:t xml:space="preserve"> of the Equal Pay Act of 1963.</w:t>
+      </w:r>
+    </w:p>
+    <w:p>
+      <w:pPr>
+        <w:spacing w:after="0" w:line="240" w:lineRule="auto"/>
+        <w:rPr>
+          <w:rFonts w:ascii="Times New Roman" w:hAnsi="Times New Roman" w:cs="Times New Roman"/>
+          <w:sz w:val="24"/>
+          <w:szCs w:val="24"/>
+        </w:rPr>
+      </w:pPr>
+    </w:p>
+    <w:p>
+      <w:pPr>
+        <w:spacing w:after="0" w:line="240" w:lineRule="auto"/>
+        <w:rPr>
+          <w:rFonts w:ascii="Times New Roman" w:hAnsi="Times New Roman" w:cs="Times New Roman"/>
+          <w:sz w:val="24"/>
+          <w:szCs w:val="24"/>
+        </w:rPr>
+      </w:pPr>
+      <w:r>
+        <w:rPr>
+          <w:rFonts w:ascii="Times New Roman" w:hAnsi="Times New Roman" w:cs="Times New Roman"/>
+          <w:sz w:val="24"/>
+          <w:szCs w:val="24"/>
+        </w:rPr>
+        <w:t>Response:</w:t>
+      </w:r>
+    </w:p>
+    <w:p>
+      <w:pPr>
+        <w:spacing w:after="0" w:line="240" w:lineRule="auto"/>
+        <w:rPr>
+          <w:rFonts w:ascii="Times New Roman" w:hAnsi="Times New Roman" w:cs="Times New Roman"/>
+          <w:sz w:val="24"/>
+          <w:szCs w:val="24"/>
+        </w:rPr>
+      </w:pPr>
+      <w:r>
+        <w:rPr>
+          <w:rFonts w:ascii="Times New Roman" w:hAnsi="Times New Roman" w:cs="Times New Roman"/>
+          <w:sz w:val="24"/>
+          <w:szCs w:val="24"/>
+        </w:rPr>
+        <w:t xml:space="preserve">The goal </w:t>
+      </w:r>
+      <w:r>
+        <w:rPr>
+          <w:rFonts w:ascii="Times New Roman" w:hAnsi="Times New Roman" w:cs="Times New Roman"/>
+          <w:sz w:val="24"/>
+          <w:szCs w:val="24"/>
+        </w:rPr>
+        <w:t xml:space="preserve">is </w:t>
+      </w:r>
+      <w:r>
+        <w:rPr>
+          <w:rFonts w:ascii="Times New Roman" w:hAnsi="Times New Roman" w:cs="Times New Roman"/>
+          <w:sz w:val="24"/>
+          <w:szCs w:val="24"/>
+        </w:rPr>
+        <w:t xml:space="preserve">trying </w:t>
+      </w:r>
+      <w:r>
+        <w:rPr>
+          <w:rFonts w:ascii="Times New Roman" w:hAnsi="Times New Roman" w:cs="Times New Roman"/>
+          <w:sz w:val="24"/>
+          <w:szCs w:val="24"/>
+        </w:rPr>
+        <w:t xml:space="preserve">to </w:t>
+      </w:r>
+      <w:r>
+        <w:rPr>
+          <w:rFonts w:ascii="Times New Roman" w:hAnsi="Times New Roman" w:cs="Times New Roman"/>
+          <w:sz w:val="24"/>
+          <w:szCs w:val="24"/>
+        </w:rPr>
+        <w:t>reduce or eliminate the salary gap between men and women</w:t>
+      </w:r>
+      <w:r>
+        <w:rPr>
+          <w:rFonts w:ascii="Times New Roman" w:hAnsi="Times New Roman" w:cs="Times New Roman"/>
+          <w:sz w:val="24"/>
+          <w:szCs w:val="24"/>
+        </w:rPr>
+        <w:t xml:space="preserve"> (based on gender)</w:t>
       </w:r>
       <w:bookmarkStart w:id="0" w:name="_GoBack"/>
       <w:bookmarkEnd w:id="0"/>
@@ -601,99 +870,35 @@
           <w:sz w:val="24"/>
           <w:szCs w:val="24"/>
         </w:rPr>
-        <w:t>.</w:t>
-      </w:r>
-    </w:p>
-    <w:p>
-      <w:pPr>
-        <w:spacing w:after="0" w:line="240" w:lineRule="auto"/>
-        <w:ind w:left="720"/>
-        <w:rPr>
-          <w:rFonts w:ascii="Times New Roman" w:hAnsi="Times New Roman" w:cs="Times New Roman"/>
-          <w:sz w:val="24"/>
-          <w:szCs w:val="24"/>
-        </w:rPr>
-      </w:pPr>
-    </w:p>
-    <w:p>
-      <w:pPr>
-        <w:spacing w:after="0" w:line="240" w:lineRule="auto"/>
-        <w:ind w:left="720"/>
-        <w:rPr>
-          <w:rFonts w:ascii="Times New Roman" w:hAnsi="Times New Roman" w:cs="Times New Roman"/>
-          <w:sz w:val="24"/>
-          <w:szCs w:val="24"/>
-        </w:rPr>
-      </w:pPr>
-      <w:r>
-        <w:rPr>
-          <w:rFonts w:ascii="Times New Roman" w:hAnsi="Times New Roman" w:cs="Times New Roman"/>
-          <w:sz w:val="24"/>
-          <w:szCs w:val="24"/>
-        </w:rPr>
-        <w:t>e.</w:t>
-      </w:r>
-      <w:r>
-        <w:rPr>
-          <w:rFonts w:ascii="Times New Roman" w:hAnsi="Times New Roman" w:cs="Times New Roman"/>
-          <w:sz w:val="24"/>
-          <w:szCs w:val="24"/>
-        </w:rPr>
-        <w:t xml:space="preserve"> Color.</w:t>
-      </w:r>
-    </w:p>
-    <w:p>
-      <w:pPr>
-        <w:spacing w:after="0" w:line="240" w:lineRule="auto"/>
-        <w:ind w:left="720"/>
-        <w:rPr>
-          <w:rFonts w:ascii="Times New Roman" w:hAnsi="Times New Roman" w:cs="Times New Roman"/>
-          <w:sz w:val="24"/>
-          <w:szCs w:val="24"/>
-        </w:rPr>
-      </w:pPr>
-      <w:r>
-        <w:rPr>
-          <w:rFonts w:ascii="Times New Roman" w:hAnsi="Times New Roman" w:cs="Times New Roman"/>
-          <w:sz w:val="24"/>
-          <w:szCs w:val="24"/>
-        </w:rPr>
-        <w:t>The 1964 Title VII of the Civil Rights Act</w:t>
-      </w:r>
-      <w:r>
-        <w:rPr>
-          <w:rFonts w:ascii="Times New Roman" w:hAnsi="Times New Roman" w:cs="Times New Roman"/>
-          <w:sz w:val="24"/>
-          <w:szCs w:val="24"/>
-        </w:rPr>
-        <w:t xml:space="preserve"> above.  </w:t>
-      </w:r>
-    </w:p>
-    <w:p>
-      <w:pPr>
-        <w:spacing w:after="0" w:line="240" w:lineRule="auto"/>
-        <w:rPr>
-          <w:rFonts w:ascii="Times New Roman" w:hAnsi="Times New Roman" w:cs="Times New Roman"/>
-          <w:sz w:val="24"/>
-          <w:szCs w:val="24"/>
-        </w:rPr>
-      </w:pPr>
-    </w:p>
-    <w:p>
-      <w:pPr>
-        <w:spacing w:after="0" w:line="240" w:lineRule="auto"/>
-        <w:rPr>
-          <w:rFonts w:ascii="Times New Roman" w:hAnsi="Times New Roman" w:cs="Times New Roman"/>
-          <w:sz w:val="24"/>
-          <w:szCs w:val="24"/>
-        </w:rPr>
-      </w:pPr>
-      <w:r>
-        <w:rPr>
-          <w:rFonts w:ascii="Times New Roman" w:hAnsi="Times New Roman" w:cs="Times New Roman"/>
-          <w:sz w:val="24"/>
-          <w:szCs w:val="24"/>
-        </w:rPr>
+        <w:t xml:space="preserve">. </w:t>
+      </w:r>
+    </w:p>
+    <w:p>
+      <w:pPr>
+        <w:spacing w:after="0" w:line="240" w:lineRule="auto"/>
+        <w:rPr>
+          <w:rFonts w:ascii="Times New Roman" w:hAnsi="Times New Roman" w:cs="Times New Roman"/>
+          <w:sz w:val="24"/>
+          <w:szCs w:val="24"/>
+        </w:rPr>
+      </w:pPr>
+    </w:p>
+    <w:p>
+      <w:pPr>
+        <w:spacing w:after="0" w:line="240" w:lineRule="auto"/>
+        <w:rPr>
+          <w:rFonts w:ascii="Times New Roman" w:hAnsi="Times New Roman" w:cs="Times New Roman"/>
+          <w:sz w:val="24"/>
+          <w:szCs w:val="24"/>
+        </w:rPr>
+      </w:pPr>
+      <w:r>
+        <w:rPr>
+          <w:rFonts w:ascii="Times New Roman" w:hAnsi="Times New Roman" w:cs="Times New Roman"/>
+          <w:sz w:val="24"/>
+          <w:szCs w:val="24"/>
+        </w:rPr>
+        <w:lastRenderedPageBreak/>
         <w:t>Citation:</w:t>
       </w:r>
     </w:p>
@@ -706,108 +911,56 @@
           <w:szCs w:val="24"/>
         </w:rPr>
       </w:pPr>
-    </w:p>
-    <w:p>
-      <w:pPr>
-        <w:spacing w:after="0" w:line="240" w:lineRule="auto"/>
-        <w:rPr>
-          <w:rFonts w:ascii="Times New Roman" w:hAnsi="Times New Roman" w:cs="Times New Roman"/>
-          <w:sz w:val="24"/>
-          <w:szCs w:val="24"/>
-        </w:rPr>
-      </w:pPr>
-    </w:p>
-    <w:p>
-      <w:pPr>
-        <w:spacing w:after="0" w:line="240" w:lineRule="auto"/>
-        <w:rPr>
-          <w:rFonts w:ascii="Times New Roman" w:hAnsi="Times New Roman" w:cs="Times New Roman"/>
-          <w:sz w:val="24"/>
-          <w:szCs w:val="24"/>
-        </w:rPr>
-      </w:pPr>
-      <w:r>
-        <w:rPr>
-          <w:rFonts w:ascii="Times New Roman" w:hAnsi="Times New Roman" w:cs="Times New Roman"/>
-          <w:sz w:val="24"/>
-          <w:szCs w:val="24"/>
-        </w:rPr>
-        <w:t xml:space="preserve">2.  (Five points).  Explain the </w:t>
-      </w:r>
-      <w:r>
-        <w:rPr>
-          <w:rFonts w:ascii="Times New Roman" w:hAnsi="Times New Roman" w:cs="Times New Roman"/>
-          <w:b/>
-          <w:i/>
-          <w:sz w:val="24"/>
-          <w:szCs w:val="24"/>
-        </w:rPr>
-        <w:t>goal</w:t>
-      </w:r>
-      <w:r>
-        <w:rPr>
-          <w:rFonts w:ascii="Times New Roman" w:hAnsi="Times New Roman" w:cs="Times New Roman"/>
-          <w:sz w:val="24"/>
-          <w:szCs w:val="24"/>
-        </w:rPr>
-        <w:t xml:space="preserve"> of the Equal Pay Act of 1963.</w:t>
-      </w:r>
-    </w:p>
-    <w:p>
-      <w:pPr>
-        <w:spacing w:after="0" w:line="240" w:lineRule="auto"/>
-        <w:rPr>
-          <w:rFonts w:ascii="Times New Roman" w:hAnsi="Times New Roman" w:cs="Times New Roman"/>
-          <w:sz w:val="24"/>
-          <w:szCs w:val="24"/>
-        </w:rPr>
-      </w:pPr>
-    </w:p>
-    <w:p>
-      <w:pPr>
-        <w:spacing w:after="0" w:line="240" w:lineRule="auto"/>
-        <w:rPr>
-          <w:rFonts w:ascii="Times New Roman" w:hAnsi="Times New Roman" w:cs="Times New Roman"/>
-          <w:sz w:val="24"/>
-          <w:szCs w:val="24"/>
-        </w:rPr>
-      </w:pPr>
-      <w:r>
-        <w:rPr>
-          <w:rFonts w:ascii="Times New Roman" w:hAnsi="Times New Roman" w:cs="Times New Roman"/>
-          <w:sz w:val="24"/>
-          <w:szCs w:val="24"/>
-        </w:rPr>
-        <w:t>Response:</w:t>
-      </w:r>
-    </w:p>
-    <w:p>
-      <w:pPr>
-        <w:spacing w:after="0" w:line="240" w:lineRule="auto"/>
-        <w:rPr>
-          <w:rFonts w:ascii="Times New Roman" w:hAnsi="Times New Roman" w:cs="Times New Roman"/>
-          <w:sz w:val="24"/>
-          <w:szCs w:val="24"/>
-        </w:rPr>
-      </w:pPr>
-    </w:p>
-    <w:p>
-      <w:pPr>
-        <w:spacing w:after="0" w:line="240" w:lineRule="auto"/>
-        <w:rPr>
-          <w:rFonts w:ascii="Times New Roman" w:hAnsi="Times New Roman" w:cs="Times New Roman"/>
-          <w:sz w:val="24"/>
-          <w:szCs w:val="24"/>
-        </w:rPr>
-      </w:pPr>
-      <w:r>
-        <w:rPr>
-          <w:rFonts w:ascii="Times New Roman" w:hAnsi="Times New Roman" w:cs="Times New Roman"/>
-          <w:sz w:val="24"/>
-          <w:szCs w:val="24"/>
-        </w:rPr>
-        <w:t>Citation:</w:t>
-      </w:r>
+      <w:r>
+        <w:rPr>
+          <w:rFonts w:ascii="Times New Roman" w:hAnsi="Times New Roman" w:cs="Times New Roman"/>
+          <w:sz w:val="24"/>
+          <w:szCs w:val="24"/>
+        </w:rPr>
+        <w:t>Class lecture (2017, Aug</w:t>
+      </w:r>
+      <w:r>
+        <w:rPr>
+          <w:rFonts w:ascii="Times New Roman" w:hAnsi="Times New Roman" w:cs="Times New Roman"/>
+          <w:sz w:val="24"/>
+          <w:szCs w:val="24"/>
+        </w:rPr>
+        <w:t xml:space="preserve"> </w:t>
+      </w:r>
+      <w:r>
+        <w:rPr>
+          <w:rFonts w:ascii="Times New Roman" w:hAnsi="Times New Roman" w:cs="Times New Roman"/>
+          <w:sz w:val="24"/>
+          <w:szCs w:val="24"/>
+        </w:rPr>
+        <w:t>13th, week 7</w:t>
+      </w:r>
+      <w:r>
+        <w:rPr>
+          <w:rFonts w:ascii="Times New Roman" w:hAnsi="Times New Roman" w:cs="Times New Roman"/>
+          <w:sz w:val="24"/>
+          <w:szCs w:val="24"/>
+        </w:rPr>
+        <w:t xml:space="preserve">), </w:t>
+      </w:r>
+      <w:r>
+        <w:rPr>
+          <w:rFonts w:ascii="Times New Roman" w:hAnsi="Times New Roman" w:cs="Times New Roman"/>
+          <w:sz w:val="24"/>
+          <w:szCs w:val="24"/>
+        </w:rPr>
+        <w:t>Human Resource Management with note pages 0816</w:t>
+      </w:r>
+    </w:p>
+    <w:p>
+      <w:pPr>
+        <w:spacing w:after="0" w:line="240" w:lineRule="auto"/>
+        <w:rPr>
+          <w:rFonts w:ascii="Times New Roman" w:hAnsi="Times New Roman" w:cs="Times New Roman"/>
+          <w:sz w:val="24"/>
+          <w:szCs w:val="24"/>
+        </w:rPr>
+      </w:pPr>
     </w:p>
     <w:p>
       <w:pPr>

</xml_diff>

<commit_message>
midterm grades and quiz 4 draft
</commit_message>
<xml_diff>
--- a/week7/Quiz 4 Summer 2017_ShuowenWei.docx
+++ b/week7/Quiz 4 Summer 2017_ShuowenWei.docx
@@ -733,8 +733,6 @@
         </w:rPr>
         <w:t xml:space="preserve"> </w:t>
       </w:r>
-      <w:bookmarkStart w:id="0" w:name="_GoBack"/>
-      <w:bookmarkEnd w:id="0"/>
     </w:p>
     <w:p>
       <w:pPr>
@@ -929,8 +927,45 @@
           <w:sz w:val="24"/>
           <w:szCs w:val="24"/>
         </w:rPr>
-        <w:t>Class lecture (2017, Aug</w:t>
-      </w:r>
+        <w:t xml:space="preserve">Allen, S. (2017). </w:t>
+      </w:r>
+      <w:proofErr w:type="gramStart"/>
+      <w:r>
+        <w:rPr>
+          <w:rFonts w:ascii="Times New Roman" w:hAnsi="Times New Roman" w:cs="Times New Roman"/>
+          <w:sz w:val="24"/>
+          <w:szCs w:val="24"/>
+        </w:rPr>
+        <w:t>Human Resource Management with note pages 0816</w:t>
+      </w:r>
+      <w:r>
+        <w:rPr>
+          <w:rFonts w:ascii="Times New Roman" w:hAnsi="Times New Roman" w:cs="Times New Roman"/>
+          <w:sz w:val="24"/>
+          <w:szCs w:val="24"/>
+        </w:rPr>
+        <w:t xml:space="preserve"> [PowerPoint Slides].</w:t>
+      </w:r>
+      <w:proofErr w:type="gramEnd"/>
+      <w:r>
+        <w:rPr>
+          <w:rFonts w:ascii="Times New Roman" w:hAnsi="Times New Roman" w:cs="Times New Roman"/>
+          <w:sz w:val="24"/>
+          <w:szCs w:val="24"/>
+        </w:rPr>
+        <w:t xml:space="preserve"> Retrieved from </w:t>
+      </w:r>
+      <w:hyperlink r:id="rId7" w:history="1">
+        <w:r>
+          <w:rPr>
+            <w:rStyle w:val="Hyperlink"/>
+            <w:rFonts w:ascii="Times New Roman" w:hAnsi="Times New Roman" w:cs="Times New Roman"/>
+            <w:sz w:val="24"/>
+            <w:szCs w:val="24"/>
+          </w:rPr>
+          <w:t>http://elearning.uona.edu/course/view.php?id=676</w:t>
+        </w:r>
+      </w:hyperlink>
       <w:r>
         <w:rPr>
           <w:rFonts w:ascii="Times New Roman" w:hAnsi="Times New Roman" w:cs="Times New Roman"/>
@@ -939,40 +974,6 @@
         </w:rPr>
         <w:t xml:space="preserve"> </w:t>
       </w:r>
-      <w:r>
-        <w:rPr>
-          <w:rFonts w:ascii="Times New Roman" w:hAnsi="Times New Roman" w:cs="Times New Roman"/>
-          <w:sz w:val="24"/>
-          <w:szCs w:val="24"/>
-        </w:rPr>
-        <w:t>13th, week 7</w:t>
-      </w:r>
-      <w:r>
-        <w:rPr>
-          <w:rFonts w:ascii="Times New Roman" w:hAnsi="Times New Roman" w:cs="Times New Roman"/>
-          <w:sz w:val="24"/>
-          <w:szCs w:val="24"/>
-        </w:rPr>
-        <w:t xml:space="preserve">), </w:t>
-      </w:r>
-      <w:r>
-        <w:rPr>
-          <w:rFonts w:ascii="Times New Roman" w:hAnsi="Times New Roman" w:cs="Times New Roman"/>
-          <w:sz w:val="24"/>
-          <w:szCs w:val="24"/>
-        </w:rPr>
-        <w:t>Human Resource Management with note pages 0816</w:t>
-      </w:r>
-    </w:p>
-    <w:p>
-      <w:pPr>
-        <w:spacing w:after="0" w:line="240" w:lineRule="auto"/>
-        <w:rPr>
-          <w:rFonts w:ascii="Times New Roman" w:hAnsi="Times New Roman" w:cs="Times New Roman"/>
-          <w:sz w:val="24"/>
-          <w:szCs w:val="24"/>
-        </w:rPr>
-      </w:pPr>
     </w:p>
     <w:p>
       <w:pPr>
@@ -1011,13 +1012,23 @@
         </w:rPr>
         <w:t xml:space="preserve">3.  (Five points).  </w:t>
       </w:r>
-      <w:r>
-        <w:rPr>
-          <w:rFonts w:ascii="Times New Roman" w:hAnsi="Times New Roman" w:cs="Times New Roman"/>
-          <w:sz w:val="24"/>
-          <w:szCs w:val="24"/>
-        </w:rPr>
-        <w:t>Why would a firm act philanthropically or charitably?</w:t>
+      <w:bookmarkStart w:id="0" w:name="_GoBack"/>
+      <w:r>
+        <w:rPr>
+          <w:rFonts w:ascii="Times New Roman" w:hAnsi="Times New Roman" w:cs="Times New Roman"/>
+          <w:sz w:val="24"/>
+          <w:szCs w:val="24"/>
+        </w:rPr>
+        <w:t>Why would a firm act philanthropically or charitably</w:t>
+      </w:r>
+      <w:bookmarkEnd w:id="0"/>
+      <w:r>
+        <w:rPr>
+          <w:rFonts w:ascii="Times New Roman" w:hAnsi="Times New Roman" w:cs="Times New Roman"/>
+          <w:sz w:val="24"/>
+          <w:szCs w:val="24"/>
+        </w:rPr>
+        <w:t>?</w:t>
       </w:r>
     </w:p>
     <w:p>

</xml_diff>

<commit_message>
add final doc of quiz 4
</commit_message>
<xml_diff>
--- a/week7/Quiz 4 Summer 2017_ShuowenWei.docx
+++ b/week7/Quiz 4 Summer 2017_ShuowenWei.docx
@@ -688,7 +688,6 @@
         </w:rPr>
         <w:t xml:space="preserve">Allen, S. (2017). </w:t>
       </w:r>
-      <w:proofErr w:type="gramStart"/>
       <w:r>
         <w:rPr>
           <w:rFonts w:ascii="Times New Roman" w:hAnsi="Times New Roman" w:cs="Times New Roman"/>
@@ -703,257 +702,7 @@
           <w:sz w:val="24"/>
           <w:szCs w:val="24"/>
         </w:rPr>
-        <w:t xml:space="preserve"> [PowerPoint Slides].</w:t>
-      </w:r>
-      <w:proofErr w:type="gramEnd"/>
-      <w:r>
-        <w:rPr>
-          <w:rFonts w:ascii="Times New Roman" w:hAnsi="Times New Roman" w:cs="Times New Roman"/>
-          <w:sz w:val="24"/>
-          <w:szCs w:val="24"/>
-        </w:rPr>
-        <w:t xml:space="preserve"> Retrieved from </w:t>
-      </w:r>
-      <w:hyperlink r:id="rId6" w:history="1">
-        <w:r>
-          <w:rPr>
-            <w:rStyle w:val="Hyperlink"/>
-            <w:rFonts w:ascii="Times New Roman" w:hAnsi="Times New Roman" w:cs="Times New Roman"/>
-            <w:sz w:val="24"/>
-            <w:szCs w:val="24"/>
-          </w:rPr>
-          <w:t>http://elearning.uona.edu/course/view.php?id=676</w:t>
-        </w:r>
-      </w:hyperlink>
-      <w:r>
-        <w:rPr>
-          <w:rFonts w:ascii="Times New Roman" w:hAnsi="Times New Roman" w:cs="Times New Roman"/>
-          <w:sz w:val="24"/>
-          <w:szCs w:val="24"/>
-        </w:rPr>
-        <w:t xml:space="preserve"> </w:t>
-      </w:r>
-    </w:p>
-    <w:p>
-      <w:pPr>
-        <w:spacing w:after="0" w:line="240" w:lineRule="auto"/>
-        <w:rPr>
-          <w:rFonts w:ascii="Times New Roman" w:hAnsi="Times New Roman" w:cs="Times New Roman"/>
-          <w:sz w:val="24"/>
-          <w:szCs w:val="24"/>
-        </w:rPr>
-      </w:pPr>
-    </w:p>
-    <w:p>
-      <w:pPr>
-        <w:spacing w:after="0" w:line="240" w:lineRule="auto"/>
-        <w:rPr>
-          <w:rFonts w:ascii="Times New Roman" w:hAnsi="Times New Roman" w:cs="Times New Roman"/>
-          <w:sz w:val="24"/>
-          <w:szCs w:val="24"/>
-        </w:rPr>
-      </w:pPr>
-    </w:p>
-    <w:p>
-      <w:pPr>
-        <w:spacing w:after="0" w:line="240" w:lineRule="auto"/>
-        <w:rPr>
-          <w:rFonts w:ascii="Times New Roman" w:hAnsi="Times New Roman" w:cs="Times New Roman"/>
-          <w:sz w:val="24"/>
-          <w:szCs w:val="24"/>
-        </w:rPr>
-      </w:pPr>
-      <w:r>
-        <w:rPr>
-          <w:rFonts w:ascii="Times New Roman" w:hAnsi="Times New Roman" w:cs="Times New Roman"/>
-          <w:sz w:val="24"/>
-          <w:szCs w:val="24"/>
-        </w:rPr>
-        <w:t xml:space="preserve">2.  (Five points).  Explain the </w:t>
-      </w:r>
-      <w:r>
-        <w:rPr>
-          <w:rFonts w:ascii="Times New Roman" w:hAnsi="Times New Roman" w:cs="Times New Roman"/>
-          <w:b/>
-          <w:i/>
-          <w:sz w:val="24"/>
-          <w:szCs w:val="24"/>
-        </w:rPr>
-        <w:t>goal</w:t>
-      </w:r>
-      <w:r>
-        <w:rPr>
-          <w:rFonts w:ascii="Times New Roman" w:hAnsi="Times New Roman" w:cs="Times New Roman"/>
-          <w:sz w:val="24"/>
-          <w:szCs w:val="24"/>
-        </w:rPr>
-        <w:t xml:space="preserve"> of the Equal Pay Act of 1963.</w:t>
-      </w:r>
-    </w:p>
-    <w:p>
-      <w:pPr>
-        <w:spacing w:after="0" w:line="240" w:lineRule="auto"/>
-        <w:rPr>
-          <w:rFonts w:ascii="Times New Roman" w:hAnsi="Times New Roman" w:cs="Times New Roman"/>
-          <w:sz w:val="24"/>
-          <w:szCs w:val="24"/>
-        </w:rPr>
-      </w:pPr>
-    </w:p>
-    <w:p>
-      <w:pPr>
-        <w:spacing w:after="0" w:line="240" w:lineRule="auto"/>
-        <w:rPr>
-          <w:rFonts w:ascii="Times New Roman" w:hAnsi="Times New Roman" w:cs="Times New Roman"/>
-          <w:sz w:val="24"/>
-          <w:szCs w:val="24"/>
-        </w:rPr>
-      </w:pPr>
-      <w:r>
-        <w:rPr>
-          <w:rFonts w:ascii="Times New Roman" w:hAnsi="Times New Roman" w:cs="Times New Roman"/>
-          <w:sz w:val="24"/>
-          <w:szCs w:val="24"/>
-        </w:rPr>
-        <w:t>Response:</w:t>
-      </w:r>
-    </w:p>
-    <w:p>
-      <w:pPr>
-        <w:spacing w:after="0" w:line="240" w:lineRule="auto"/>
-        <w:rPr>
-          <w:rFonts w:ascii="Times New Roman" w:hAnsi="Times New Roman" w:cs="Times New Roman"/>
-          <w:sz w:val="24"/>
-          <w:szCs w:val="24"/>
-        </w:rPr>
-      </w:pPr>
-      <w:r>
-        <w:rPr>
-          <w:rFonts w:ascii="Times New Roman" w:hAnsi="Times New Roman" w:cs="Times New Roman"/>
-          <w:sz w:val="24"/>
-          <w:szCs w:val="24"/>
-        </w:rPr>
-        <w:t xml:space="preserve">The goal </w:t>
-      </w:r>
-      <w:r>
-        <w:rPr>
-          <w:rFonts w:ascii="Times New Roman" w:hAnsi="Times New Roman" w:cs="Times New Roman"/>
-          <w:sz w:val="24"/>
-          <w:szCs w:val="24"/>
-        </w:rPr>
-        <w:t xml:space="preserve">is </w:t>
-      </w:r>
-      <w:r>
-        <w:rPr>
-          <w:rFonts w:ascii="Times New Roman" w:hAnsi="Times New Roman" w:cs="Times New Roman"/>
-          <w:sz w:val="24"/>
-          <w:szCs w:val="24"/>
-        </w:rPr>
-        <w:t xml:space="preserve">trying </w:t>
-      </w:r>
-      <w:r>
-        <w:rPr>
-          <w:rFonts w:ascii="Times New Roman" w:hAnsi="Times New Roman" w:cs="Times New Roman"/>
-          <w:sz w:val="24"/>
-          <w:szCs w:val="24"/>
-        </w:rPr>
-        <w:t xml:space="preserve">to </w:t>
-      </w:r>
-      <w:r>
-        <w:rPr>
-          <w:rFonts w:ascii="Times New Roman" w:hAnsi="Times New Roman" w:cs="Times New Roman"/>
-          <w:sz w:val="24"/>
-          <w:szCs w:val="24"/>
-        </w:rPr>
-        <w:t>reduce or eliminate the salary gap between men and women</w:t>
-      </w:r>
-      <w:r>
-        <w:rPr>
-          <w:rFonts w:ascii="Times New Roman" w:hAnsi="Times New Roman" w:cs="Times New Roman"/>
-          <w:sz w:val="24"/>
-          <w:szCs w:val="24"/>
-        </w:rPr>
-        <w:t xml:space="preserve"> (based on gender)</w:t>
-      </w:r>
-      <w:r>
-        <w:rPr>
-          <w:rFonts w:ascii="Times New Roman" w:hAnsi="Times New Roman" w:cs="Times New Roman"/>
-          <w:sz w:val="24"/>
-          <w:szCs w:val="24"/>
-        </w:rPr>
-        <w:t xml:space="preserve">. </w:t>
-      </w:r>
-    </w:p>
-    <w:p>
-      <w:pPr>
-        <w:spacing w:after="0" w:line="240" w:lineRule="auto"/>
-        <w:rPr>
-          <w:rFonts w:ascii="Times New Roman" w:hAnsi="Times New Roman" w:cs="Times New Roman"/>
-          <w:sz w:val="24"/>
-          <w:szCs w:val="24"/>
-        </w:rPr>
-      </w:pPr>
-    </w:p>
-    <w:p>
-      <w:pPr>
-        <w:spacing w:after="0" w:line="240" w:lineRule="auto"/>
-        <w:rPr>
-          <w:rFonts w:ascii="Times New Roman" w:hAnsi="Times New Roman" w:cs="Times New Roman"/>
-          <w:sz w:val="24"/>
-          <w:szCs w:val="24"/>
-        </w:rPr>
-      </w:pPr>
-      <w:r>
-        <w:rPr>
-          <w:rFonts w:ascii="Times New Roman" w:hAnsi="Times New Roman" w:cs="Times New Roman"/>
-          <w:sz w:val="24"/>
-          <w:szCs w:val="24"/>
-        </w:rPr>
-        <w:t>Citation:</w:t>
-      </w:r>
-    </w:p>
-    <w:p>
-      <w:pPr>
-        <w:spacing w:after="0" w:line="240" w:lineRule="auto"/>
-        <w:rPr>
-          <w:rFonts w:ascii="Times New Roman" w:hAnsi="Times New Roman" w:cs="Times New Roman"/>
-          <w:sz w:val="24"/>
-          <w:szCs w:val="24"/>
-        </w:rPr>
-      </w:pPr>
-      <w:r>
-        <w:rPr>
-          <w:rFonts w:ascii="Times New Roman" w:hAnsi="Times New Roman" w:cs="Times New Roman"/>
-          <w:sz w:val="24"/>
-          <w:szCs w:val="24"/>
-        </w:rPr>
-        <w:t xml:space="preserve">Allen, S. (2017). </w:t>
-      </w:r>
-      <w:proofErr w:type="gramStart"/>
-      <w:r>
-        <w:rPr>
-          <w:rFonts w:ascii="Times New Roman" w:hAnsi="Times New Roman" w:cs="Times New Roman"/>
-          <w:sz w:val="24"/>
-          <w:szCs w:val="24"/>
-        </w:rPr>
-        <w:t>Human Resource Management with note pages 0816</w:t>
-      </w:r>
-      <w:r>
-        <w:rPr>
-          <w:rFonts w:ascii="Times New Roman" w:hAnsi="Times New Roman" w:cs="Times New Roman"/>
-          <w:sz w:val="24"/>
-          <w:szCs w:val="24"/>
-        </w:rPr>
-        <w:t xml:space="preserve"> [PowerPoint Slides].</w:t>
-      </w:r>
-      <w:proofErr w:type="gramEnd"/>
-      <w:r>
-        <w:rPr>
-          <w:rFonts w:ascii="Times New Roman" w:hAnsi="Times New Roman" w:cs="Times New Roman"/>
-          <w:sz w:val="24"/>
-          <w:szCs w:val="24"/>
-        </w:rPr>
-        <w:t xml:space="preserve"> Retrieved from </w:t>
+        <w:t xml:space="preserve"> [PowerPoint Slides]. Retrieved from </w:t>
       </w:r>
       <w:hyperlink r:id="rId7" w:history="1">
         <w:r>
@@ -1010,753 +759,7 @@
           <w:sz w:val="24"/>
           <w:szCs w:val="24"/>
         </w:rPr>
-        <w:t xml:space="preserve">3.  (Five points).  </w:t>
-      </w:r>
-      <w:bookmarkStart w:id="0" w:name="_GoBack"/>
-      <w:r>
-        <w:rPr>
-          <w:rFonts w:ascii="Times New Roman" w:hAnsi="Times New Roman" w:cs="Times New Roman"/>
-          <w:sz w:val="24"/>
-          <w:szCs w:val="24"/>
-        </w:rPr>
-        <w:t>Why would a firm act philanthropically or charitably</w:t>
-      </w:r>
-      <w:bookmarkEnd w:id="0"/>
-      <w:r>
-        <w:rPr>
-          <w:rFonts w:ascii="Times New Roman" w:hAnsi="Times New Roman" w:cs="Times New Roman"/>
-          <w:sz w:val="24"/>
-          <w:szCs w:val="24"/>
-        </w:rPr>
-        <w:t>?</w:t>
-      </w:r>
-    </w:p>
-    <w:p>
-      <w:pPr>
-        <w:spacing w:after="0" w:line="240" w:lineRule="auto"/>
-        <w:rPr>
-          <w:rFonts w:ascii="Times New Roman" w:hAnsi="Times New Roman" w:cs="Times New Roman"/>
-          <w:sz w:val="24"/>
-          <w:szCs w:val="24"/>
-        </w:rPr>
-      </w:pPr>
-    </w:p>
-    <w:p>
-      <w:pPr>
-        <w:spacing w:after="0" w:line="240" w:lineRule="auto"/>
-        <w:rPr>
-          <w:rFonts w:ascii="Times New Roman" w:hAnsi="Times New Roman" w:cs="Times New Roman"/>
-          <w:sz w:val="24"/>
-          <w:szCs w:val="24"/>
-        </w:rPr>
-      </w:pPr>
-      <w:r>
-        <w:rPr>
-          <w:rFonts w:ascii="Times New Roman" w:hAnsi="Times New Roman" w:cs="Times New Roman"/>
-          <w:sz w:val="24"/>
-          <w:szCs w:val="24"/>
-        </w:rPr>
-        <w:t>Response:</w:t>
-      </w:r>
-    </w:p>
-    <w:p>
-      <w:pPr>
-        <w:spacing w:after="0" w:line="240" w:lineRule="auto"/>
-        <w:rPr>
-          <w:rFonts w:ascii="Times New Roman" w:hAnsi="Times New Roman" w:cs="Times New Roman"/>
-          <w:sz w:val="24"/>
-          <w:szCs w:val="24"/>
-        </w:rPr>
-      </w:pPr>
-    </w:p>
-    <w:p>
-      <w:pPr>
-        <w:spacing w:after="0" w:line="240" w:lineRule="auto"/>
-        <w:rPr>
-          <w:rFonts w:ascii="Times New Roman" w:hAnsi="Times New Roman" w:cs="Times New Roman"/>
-          <w:sz w:val="24"/>
-          <w:szCs w:val="24"/>
-        </w:rPr>
-      </w:pPr>
-      <w:r>
-        <w:rPr>
-          <w:rFonts w:ascii="Times New Roman" w:hAnsi="Times New Roman" w:cs="Times New Roman"/>
-          <w:sz w:val="24"/>
-          <w:szCs w:val="24"/>
-        </w:rPr>
-        <w:t>Citation:</w:t>
-      </w:r>
-    </w:p>
-    <w:p>
-      <w:pPr>
-        <w:spacing w:after="0" w:line="240" w:lineRule="auto"/>
-        <w:rPr>
-          <w:rFonts w:ascii="Times New Roman" w:hAnsi="Times New Roman" w:cs="Times New Roman"/>
-          <w:sz w:val="24"/>
-          <w:szCs w:val="24"/>
-        </w:rPr>
-      </w:pPr>
-    </w:p>
-    <w:p>
-      <w:pPr>
-        <w:spacing w:after="0" w:line="240" w:lineRule="auto"/>
-        <w:rPr>
-          <w:rFonts w:ascii="Times New Roman" w:hAnsi="Times New Roman" w:cs="Times New Roman"/>
-          <w:sz w:val="24"/>
-          <w:szCs w:val="24"/>
-        </w:rPr>
-      </w:pPr>
-    </w:p>
-    <w:p>
-      <w:pPr>
-        <w:spacing w:after="0" w:line="240" w:lineRule="auto"/>
-        <w:rPr>
-          <w:rFonts w:ascii="Times New Roman" w:hAnsi="Times New Roman" w:cs="Times New Roman"/>
-          <w:sz w:val="24"/>
-          <w:szCs w:val="24"/>
-        </w:rPr>
-      </w:pPr>
-      <w:r>
-        <w:rPr>
-          <w:rFonts w:ascii="Times New Roman" w:hAnsi="Times New Roman" w:cs="Times New Roman"/>
-          <w:sz w:val="24"/>
-          <w:szCs w:val="24"/>
-        </w:rPr>
-        <w:t xml:space="preserve">4.  (Five points).  </w:t>
-      </w:r>
-      <w:r>
-        <w:rPr>
-          <w:rFonts w:ascii="Times New Roman" w:hAnsi="Times New Roman" w:cs="Times New Roman"/>
-          <w:sz w:val="24"/>
-          <w:szCs w:val="24"/>
-        </w:rPr>
-        <w:t>What is the basis for ethical conduct</w:t>
-      </w:r>
-      <w:r>
-        <w:rPr>
-          <w:rFonts w:ascii="Times New Roman" w:hAnsi="Times New Roman" w:cs="Times New Roman"/>
-          <w:sz w:val="24"/>
-          <w:szCs w:val="24"/>
-        </w:rPr>
-        <w:t xml:space="preserve"> and what do you feel is the most im</w:t>
-      </w:r>
-      <w:r>
-        <w:rPr>
-          <w:rFonts w:ascii="Times New Roman" w:hAnsi="Times New Roman" w:cs="Times New Roman"/>
-          <w:sz w:val="24"/>
-          <w:szCs w:val="24"/>
-        </w:rPr>
-        <w:t>p</w:t>
-      </w:r>
-      <w:r>
-        <w:rPr>
-          <w:rFonts w:ascii="Times New Roman" w:hAnsi="Times New Roman" w:cs="Times New Roman"/>
-          <w:sz w:val="24"/>
-          <w:szCs w:val="24"/>
-        </w:rPr>
-        <w:t>ortant one</w:t>
-      </w:r>
-      <w:r>
-        <w:rPr>
-          <w:rFonts w:ascii="Times New Roman" w:hAnsi="Times New Roman" w:cs="Times New Roman"/>
-          <w:sz w:val="24"/>
-          <w:szCs w:val="24"/>
-        </w:rPr>
-        <w:t>?</w:t>
-      </w:r>
-    </w:p>
-    <w:p>
-      <w:pPr>
-        <w:spacing w:after="0" w:line="240" w:lineRule="auto"/>
-        <w:rPr>
-          <w:rFonts w:ascii="Times New Roman" w:hAnsi="Times New Roman" w:cs="Times New Roman"/>
-          <w:sz w:val="24"/>
-          <w:szCs w:val="24"/>
-        </w:rPr>
-      </w:pPr>
-    </w:p>
-    <w:p>
-      <w:pPr>
-        <w:spacing w:after="0" w:line="240" w:lineRule="auto"/>
-        <w:rPr>
-          <w:rFonts w:ascii="Times New Roman" w:hAnsi="Times New Roman" w:cs="Times New Roman"/>
-          <w:sz w:val="24"/>
-          <w:szCs w:val="24"/>
-        </w:rPr>
-      </w:pPr>
-      <w:r>
-        <w:rPr>
-          <w:rFonts w:ascii="Times New Roman" w:hAnsi="Times New Roman" w:cs="Times New Roman"/>
-          <w:sz w:val="24"/>
-          <w:szCs w:val="24"/>
-        </w:rPr>
-        <w:t>Response:</w:t>
-      </w:r>
-    </w:p>
-    <w:p>
-      <w:pPr>
-        <w:spacing w:after="0" w:line="240" w:lineRule="auto"/>
-        <w:rPr>
-          <w:rFonts w:ascii="Times New Roman" w:hAnsi="Times New Roman" w:cs="Times New Roman"/>
-          <w:sz w:val="24"/>
-          <w:szCs w:val="24"/>
-        </w:rPr>
-      </w:pPr>
-    </w:p>
-    <w:p>
-      <w:pPr>
-        <w:spacing w:after="0" w:line="240" w:lineRule="auto"/>
-        <w:rPr>
-          <w:rFonts w:ascii="Times New Roman" w:hAnsi="Times New Roman" w:cs="Times New Roman"/>
-          <w:sz w:val="24"/>
-          <w:szCs w:val="24"/>
-        </w:rPr>
-      </w:pPr>
-      <w:r>
-        <w:rPr>
-          <w:rFonts w:ascii="Times New Roman" w:hAnsi="Times New Roman" w:cs="Times New Roman"/>
-          <w:sz w:val="24"/>
-          <w:szCs w:val="24"/>
-        </w:rPr>
-        <w:t>Citation:</w:t>
-      </w:r>
-    </w:p>
-    <w:p>
-      <w:pPr>
-        <w:spacing w:after="0" w:line="240" w:lineRule="auto"/>
-        <w:rPr>
-          <w:rFonts w:ascii="Times New Roman" w:hAnsi="Times New Roman" w:cs="Times New Roman"/>
-          <w:sz w:val="24"/>
-          <w:szCs w:val="24"/>
-        </w:rPr>
-      </w:pPr>
-    </w:p>
-    <w:p>
-      <w:pPr>
-        <w:spacing w:after="0" w:line="240" w:lineRule="auto"/>
-        <w:rPr>
-          <w:rFonts w:ascii="Times New Roman" w:hAnsi="Times New Roman" w:cs="Times New Roman"/>
-          <w:sz w:val="24"/>
-          <w:szCs w:val="24"/>
-        </w:rPr>
-      </w:pPr>
-    </w:p>
-    <w:p>
-      <w:pPr>
-        <w:spacing w:after="0" w:line="240" w:lineRule="auto"/>
-        <w:rPr>
-          <w:rFonts w:ascii="Times New Roman" w:hAnsi="Times New Roman" w:cs="Times New Roman"/>
-          <w:sz w:val="24"/>
-          <w:szCs w:val="24"/>
-        </w:rPr>
-      </w:pPr>
-    </w:p>
-    <w:p>
-      <w:pPr>
-        <w:spacing w:after="0" w:line="240" w:lineRule="auto"/>
-        <w:rPr>
-          <w:rFonts w:ascii="Times New Roman" w:hAnsi="Times New Roman" w:cs="Times New Roman"/>
-          <w:sz w:val="24"/>
-          <w:szCs w:val="24"/>
-        </w:rPr>
-      </w:pPr>
-      <w:r>
-        <w:rPr>
-          <w:rFonts w:ascii="Times New Roman" w:hAnsi="Times New Roman" w:cs="Times New Roman"/>
-          <w:sz w:val="24"/>
-          <w:szCs w:val="24"/>
-        </w:rPr>
-        <w:t>5.  (</w:t>
-      </w:r>
-      <w:r>
-        <w:rPr>
-          <w:rFonts w:ascii="Times New Roman" w:hAnsi="Times New Roman" w:cs="Times New Roman"/>
-          <w:sz w:val="24"/>
-          <w:szCs w:val="24"/>
-        </w:rPr>
-        <w:t>Ten</w:t>
-      </w:r>
-      <w:r>
-        <w:rPr>
-          <w:rFonts w:ascii="Times New Roman" w:hAnsi="Times New Roman" w:cs="Times New Roman"/>
-          <w:sz w:val="24"/>
-          <w:szCs w:val="24"/>
-        </w:rPr>
-        <w:t xml:space="preserve"> points).  </w:t>
-      </w:r>
-      <w:r>
-        <w:rPr>
-          <w:rFonts w:ascii="Times New Roman" w:hAnsi="Times New Roman" w:cs="Times New Roman"/>
-          <w:sz w:val="24"/>
-          <w:szCs w:val="24"/>
-        </w:rPr>
-        <w:t xml:space="preserve">Jane and Joseph both work for </w:t>
-      </w:r>
-      <w:r>
-        <w:rPr>
-          <w:rFonts w:ascii="Times New Roman" w:hAnsi="Times New Roman" w:cs="Times New Roman"/>
-          <w:sz w:val="24"/>
-          <w:szCs w:val="24"/>
-        </w:rPr>
-        <w:t>Thom</w:t>
-      </w:r>
-      <w:r>
-        <w:rPr>
-          <w:rFonts w:ascii="Times New Roman" w:hAnsi="Times New Roman" w:cs="Times New Roman"/>
-          <w:sz w:val="24"/>
-          <w:szCs w:val="24"/>
-        </w:rPr>
-        <w:t>p</w:t>
-      </w:r>
-      <w:r>
-        <w:rPr>
-          <w:rFonts w:ascii="Times New Roman" w:hAnsi="Times New Roman" w:cs="Times New Roman"/>
-          <w:sz w:val="24"/>
-          <w:szCs w:val="24"/>
-        </w:rPr>
-        <w:t>son Distribution, Inc.</w:t>
-      </w:r>
-      <w:r>
-        <w:rPr>
-          <w:rFonts w:ascii="Times New Roman" w:hAnsi="Times New Roman" w:cs="Times New Roman"/>
-          <w:sz w:val="24"/>
-          <w:szCs w:val="24"/>
-        </w:rPr>
-        <w:t xml:space="preserve"> </w:t>
-      </w:r>
-      <w:r>
-        <w:rPr>
-          <w:rFonts w:ascii="Times New Roman" w:hAnsi="Times New Roman" w:cs="Times New Roman"/>
-          <w:sz w:val="24"/>
-          <w:szCs w:val="24"/>
-        </w:rPr>
-        <w:t xml:space="preserve"> Joseph is Jane’s supervisor and t</w:t>
-      </w:r>
-      <w:r>
-        <w:rPr>
-          <w:rFonts w:ascii="Times New Roman" w:hAnsi="Times New Roman" w:cs="Times New Roman"/>
-          <w:sz w:val="24"/>
-          <w:szCs w:val="24"/>
-        </w:rPr>
-        <w:t xml:space="preserve">hey are in a romantic relationship with each other.  Joseph has the authority to pick one of four people </w:t>
-      </w:r>
-      <w:r>
-        <w:rPr>
-          <w:rFonts w:ascii="Times New Roman" w:hAnsi="Times New Roman" w:cs="Times New Roman"/>
-          <w:sz w:val="24"/>
-          <w:szCs w:val="24"/>
-        </w:rPr>
-        <w:t>who a</w:t>
-      </w:r>
-      <w:r>
-        <w:rPr>
-          <w:rFonts w:ascii="Times New Roman" w:hAnsi="Times New Roman" w:cs="Times New Roman"/>
-          <w:sz w:val="24"/>
-          <w:szCs w:val="24"/>
-        </w:rPr>
-        <w:t>pp</w:t>
-      </w:r>
-      <w:r>
-        <w:rPr>
-          <w:rFonts w:ascii="Times New Roman" w:hAnsi="Times New Roman" w:cs="Times New Roman"/>
-          <w:sz w:val="24"/>
-          <w:szCs w:val="24"/>
-        </w:rPr>
-        <w:t xml:space="preserve">lied for the role of team leader, </w:t>
-      </w:r>
-      <w:r>
-        <w:rPr>
-          <w:rFonts w:ascii="Times New Roman" w:hAnsi="Times New Roman" w:cs="Times New Roman"/>
-          <w:sz w:val="24"/>
-          <w:szCs w:val="24"/>
-        </w:rPr>
-        <w:t>which comes with a raise in pay.  Joseph truly</w:t>
-      </w:r>
-      <w:r>
-        <w:rPr>
-          <w:rFonts w:ascii="Times New Roman" w:hAnsi="Times New Roman" w:cs="Times New Roman"/>
-          <w:sz w:val="24"/>
-          <w:szCs w:val="24"/>
-        </w:rPr>
-        <w:t xml:space="preserve"> believes that Jane is the best-qualified candidate, so h</w:t>
-      </w:r>
-      <w:r>
-        <w:rPr>
-          <w:rFonts w:ascii="Times New Roman" w:hAnsi="Times New Roman" w:cs="Times New Roman"/>
-          <w:sz w:val="24"/>
-          <w:szCs w:val="24"/>
-        </w:rPr>
-        <w:t xml:space="preserve">e </w:t>
-      </w:r>
-      <w:r>
-        <w:rPr>
-          <w:rFonts w:ascii="Times New Roman" w:hAnsi="Times New Roman" w:cs="Times New Roman"/>
-          <w:sz w:val="24"/>
-          <w:szCs w:val="24"/>
-        </w:rPr>
-        <w:t>selects</w:t>
-      </w:r>
-      <w:r>
-        <w:rPr>
-          <w:rFonts w:ascii="Times New Roman" w:hAnsi="Times New Roman" w:cs="Times New Roman"/>
-          <w:sz w:val="24"/>
-          <w:szCs w:val="24"/>
-        </w:rPr>
-        <w:t xml:space="preserve"> Jane.</w:t>
-      </w:r>
-    </w:p>
-    <w:p>
-      <w:pPr>
-        <w:spacing w:after="0" w:line="240" w:lineRule="auto"/>
-        <w:rPr>
-          <w:rFonts w:ascii="Times New Roman" w:hAnsi="Times New Roman" w:cs="Times New Roman"/>
-          <w:sz w:val="24"/>
-          <w:szCs w:val="24"/>
-        </w:rPr>
-      </w:pPr>
-    </w:p>
-    <w:p>
-      <w:pPr>
-        <w:spacing w:after="0" w:line="240" w:lineRule="auto"/>
-        <w:rPr>
-          <w:rFonts w:ascii="Times New Roman" w:hAnsi="Times New Roman" w:cs="Times New Roman"/>
-          <w:sz w:val="24"/>
-          <w:szCs w:val="24"/>
-        </w:rPr>
-      </w:pPr>
-      <w:r>
-        <w:rPr>
-          <w:rFonts w:ascii="Times New Roman" w:hAnsi="Times New Roman" w:cs="Times New Roman"/>
-          <w:sz w:val="24"/>
-          <w:szCs w:val="24"/>
-        </w:rPr>
-        <w:t>--</w:t>
-      </w:r>
-      <w:r>
-        <w:rPr>
-          <w:rFonts w:ascii="Times New Roman" w:hAnsi="Times New Roman" w:cs="Times New Roman"/>
-          <w:sz w:val="24"/>
-          <w:szCs w:val="24"/>
-        </w:rPr>
-        <w:t xml:space="preserve">Were Joseph’s actions to pick Jane ethical?  </w:t>
-      </w:r>
-    </w:p>
-    <w:p>
-      <w:pPr>
-        <w:spacing w:after="0" w:line="240" w:lineRule="auto"/>
-        <w:rPr>
-          <w:rFonts w:ascii="Times New Roman" w:hAnsi="Times New Roman" w:cs="Times New Roman"/>
-          <w:sz w:val="24"/>
-          <w:szCs w:val="24"/>
-        </w:rPr>
-      </w:pPr>
-    </w:p>
-    <w:p>
-      <w:pPr>
-        <w:spacing w:after="0" w:line="240" w:lineRule="auto"/>
-        <w:rPr>
-          <w:rFonts w:ascii="Times New Roman" w:hAnsi="Times New Roman" w:cs="Times New Roman"/>
-          <w:sz w:val="24"/>
-          <w:szCs w:val="24"/>
-        </w:rPr>
-      </w:pPr>
-      <w:r>
-        <w:rPr>
-          <w:rFonts w:ascii="Times New Roman" w:hAnsi="Times New Roman" w:cs="Times New Roman"/>
-          <w:sz w:val="24"/>
-          <w:szCs w:val="24"/>
-        </w:rPr>
-        <w:t>--What is the ethical standard that guides you?</w:t>
-      </w:r>
-    </w:p>
-    <w:p>
-      <w:pPr>
-        <w:spacing w:after="0" w:line="240" w:lineRule="auto"/>
-        <w:rPr>
-          <w:rFonts w:ascii="Times New Roman" w:hAnsi="Times New Roman" w:cs="Times New Roman"/>
-          <w:sz w:val="24"/>
-          <w:szCs w:val="24"/>
-        </w:rPr>
-      </w:pPr>
-    </w:p>
-    <w:p>
-      <w:pPr>
-        <w:spacing w:after="0" w:line="240" w:lineRule="auto"/>
-        <w:rPr>
-          <w:rFonts w:ascii="Times New Roman" w:hAnsi="Times New Roman" w:cs="Times New Roman"/>
-          <w:sz w:val="24"/>
-          <w:szCs w:val="24"/>
-        </w:rPr>
-      </w:pPr>
-      <w:r>
-        <w:rPr>
-          <w:rFonts w:ascii="Times New Roman" w:hAnsi="Times New Roman" w:cs="Times New Roman"/>
-          <w:sz w:val="24"/>
-          <w:szCs w:val="24"/>
-        </w:rPr>
-        <w:t>--What else should Joseph have done?</w:t>
-      </w:r>
-    </w:p>
-    <w:p>
-      <w:pPr>
-        <w:spacing w:after="0" w:line="240" w:lineRule="auto"/>
-        <w:rPr>
-          <w:rFonts w:ascii="Times New Roman" w:hAnsi="Times New Roman" w:cs="Times New Roman"/>
-          <w:sz w:val="24"/>
-          <w:szCs w:val="24"/>
-        </w:rPr>
-      </w:pPr>
-    </w:p>
-    <w:p>
-      <w:pPr>
-        <w:spacing w:after="0" w:line="240" w:lineRule="auto"/>
-        <w:rPr>
-          <w:rFonts w:ascii="Times New Roman" w:hAnsi="Times New Roman" w:cs="Times New Roman"/>
-          <w:sz w:val="24"/>
-          <w:szCs w:val="24"/>
-        </w:rPr>
-      </w:pPr>
-      <w:r>
-        <w:rPr>
-          <w:rFonts w:ascii="Times New Roman" w:hAnsi="Times New Roman" w:cs="Times New Roman"/>
-          <w:sz w:val="24"/>
-          <w:szCs w:val="24"/>
-        </w:rPr>
-        <w:t>Response:</w:t>
-      </w:r>
-    </w:p>
-    <w:p>
-      <w:pPr>
-        <w:spacing w:after="0" w:line="240" w:lineRule="auto"/>
-        <w:rPr>
-          <w:rFonts w:ascii="Times New Roman" w:hAnsi="Times New Roman" w:cs="Times New Roman"/>
-          <w:sz w:val="24"/>
-          <w:szCs w:val="24"/>
-        </w:rPr>
-      </w:pPr>
-    </w:p>
-    <w:p>
-      <w:pPr>
-        <w:spacing w:after="0" w:line="240" w:lineRule="auto"/>
-        <w:rPr>
-          <w:rFonts w:ascii="Times New Roman" w:hAnsi="Times New Roman" w:cs="Times New Roman"/>
-          <w:sz w:val="24"/>
-          <w:szCs w:val="24"/>
-        </w:rPr>
-      </w:pPr>
-      <w:r>
-        <w:rPr>
-          <w:rFonts w:ascii="Times New Roman" w:hAnsi="Times New Roman" w:cs="Times New Roman"/>
-          <w:sz w:val="24"/>
-          <w:szCs w:val="24"/>
-        </w:rPr>
-        <w:t>Citation:</w:t>
-      </w:r>
-    </w:p>
-    <w:p>
-      <w:pPr>
-        <w:spacing w:after="0" w:line="240" w:lineRule="auto"/>
-        <w:rPr>
-          <w:rFonts w:ascii="Times New Roman" w:hAnsi="Times New Roman" w:cs="Times New Roman"/>
-          <w:sz w:val="24"/>
-          <w:szCs w:val="24"/>
-        </w:rPr>
-      </w:pPr>
-    </w:p>
-    <w:p>
-      <w:pPr>
-        <w:spacing w:after="0" w:line="240" w:lineRule="auto"/>
-        <w:rPr>
-          <w:rFonts w:ascii="Times New Roman" w:hAnsi="Times New Roman" w:cs="Times New Roman"/>
-          <w:sz w:val="24"/>
-          <w:szCs w:val="24"/>
-        </w:rPr>
-      </w:pPr>
-    </w:p>
-    <w:p>
-      <w:pPr>
-        <w:spacing w:after="0" w:line="240" w:lineRule="auto"/>
-        <w:rPr>
-          <w:rFonts w:ascii="Times New Roman" w:hAnsi="Times New Roman" w:cs="Times New Roman"/>
-          <w:sz w:val="24"/>
-          <w:szCs w:val="24"/>
-        </w:rPr>
-      </w:pPr>
-      <w:r>
-        <w:rPr>
-          <w:rFonts w:ascii="Times New Roman" w:hAnsi="Times New Roman" w:cs="Times New Roman"/>
-          <w:sz w:val="24"/>
-          <w:szCs w:val="24"/>
-        </w:rPr>
-        <w:t>6.  (</w:t>
-      </w:r>
-      <w:r>
-        <w:rPr>
-          <w:rFonts w:ascii="Times New Roman" w:hAnsi="Times New Roman" w:cs="Times New Roman"/>
-          <w:sz w:val="24"/>
-          <w:szCs w:val="24"/>
-        </w:rPr>
-        <w:t>Ten</w:t>
-      </w:r>
-      <w:r>
-        <w:rPr>
-          <w:rFonts w:ascii="Times New Roman" w:hAnsi="Times New Roman" w:cs="Times New Roman"/>
-          <w:sz w:val="24"/>
-          <w:szCs w:val="24"/>
-        </w:rPr>
-        <w:t xml:space="preserve"> points</w:t>
-      </w:r>
-      <w:r>
-        <w:rPr>
-          <w:rFonts w:ascii="Times New Roman" w:hAnsi="Times New Roman" w:cs="Times New Roman"/>
-          <w:sz w:val="24"/>
-          <w:szCs w:val="24"/>
-        </w:rPr>
-        <w:t xml:space="preserve">) </w:t>
-      </w:r>
-      <w:r>
-        <w:rPr>
-          <w:rFonts w:ascii="Times New Roman" w:hAnsi="Times New Roman" w:cs="Times New Roman"/>
-          <w:sz w:val="24"/>
-          <w:szCs w:val="24"/>
-        </w:rPr>
-        <w:t>Edward is the Chief Financial Officer for a government organization who needs to fill the role of his Com</w:t>
-      </w:r>
-      <w:r>
-        <w:rPr>
-          <w:rFonts w:ascii="Times New Roman" w:hAnsi="Times New Roman" w:cs="Times New Roman"/>
-          <w:sz w:val="24"/>
-          <w:szCs w:val="24"/>
-        </w:rPr>
-        <w:t>p</w:t>
-      </w:r>
-      <w:r>
-        <w:rPr>
-          <w:rFonts w:ascii="Times New Roman" w:hAnsi="Times New Roman" w:cs="Times New Roman"/>
-          <w:sz w:val="24"/>
-          <w:szCs w:val="24"/>
-        </w:rPr>
-        <w:t xml:space="preserve">troller. While reviewing the vacancy announcement for the job, he is trying to determine if he is going to use internal recruiting or external recruiting to fill this critical role. What factors does he need to be aware of in determining if he is going to hire from outside the organization? </w:t>
-      </w:r>
-    </w:p>
-    <w:p>
-      <w:pPr>
-        <w:spacing w:after="0" w:line="240" w:lineRule="auto"/>
-        <w:rPr>
-          <w:rFonts w:ascii="Times New Roman" w:hAnsi="Times New Roman" w:cs="Times New Roman"/>
-          <w:sz w:val="24"/>
-          <w:szCs w:val="24"/>
-        </w:rPr>
-      </w:pPr>
-    </w:p>
-    <w:p>
-      <w:pPr>
-        <w:spacing w:after="0" w:line="240" w:lineRule="auto"/>
-        <w:rPr>
-          <w:rFonts w:ascii="Times New Roman" w:hAnsi="Times New Roman" w:cs="Times New Roman"/>
-          <w:sz w:val="24"/>
-          <w:szCs w:val="24"/>
-        </w:rPr>
-      </w:pPr>
-      <w:r>
-        <w:rPr>
-          <w:rFonts w:ascii="Times New Roman" w:hAnsi="Times New Roman" w:cs="Times New Roman"/>
-          <w:sz w:val="24"/>
-          <w:szCs w:val="24"/>
-        </w:rPr>
-        <w:t>Response:</w:t>
-      </w:r>
-    </w:p>
-    <w:p>
-      <w:pPr>
-        <w:spacing w:after="0" w:line="240" w:lineRule="auto"/>
-        <w:rPr>
-          <w:rFonts w:ascii="Times New Roman" w:hAnsi="Times New Roman" w:cs="Times New Roman"/>
-          <w:sz w:val="24"/>
-          <w:szCs w:val="24"/>
-        </w:rPr>
-      </w:pPr>
-    </w:p>
-    <w:p>
-      <w:pPr>
-        <w:spacing w:after="0" w:line="240" w:lineRule="auto"/>
-        <w:rPr>
-          <w:rFonts w:ascii="Times New Roman" w:hAnsi="Times New Roman" w:cs="Times New Roman"/>
-          <w:sz w:val="24"/>
-          <w:szCs w:val="24"/>
-        </w:rPr>
-      </w:pPr>
-      <w:r>
-        <w:rPr>
-          <w:rFonts w:ascii="Times New Roman" w:hAnsi="Times New Roman" w:cs="Times New Roman"/>
-          <w:sz w:val="24"/>
-          <w:szCs w:val="24"/>
-        </w:rPr>
-        <w:t>Citation:</w:t>
-      </w:r>
-    </w:p>
-    <w:p>
-      <w:pPr>
-        <w:spacing w:after="0" w:line="240" w:lineRule="auto"/>
-        <w:rPr>
-          <w:rFonts w:ascii="Times New Roman" w:hAnsi="Times New Roman" w:cs="Times New Roman"/>
-          <w:sz w:val="24"/>
-          <w:szCs w:val="24"/>
-        </w:rPr>
-      </w:pPr>
-    </w:p>
-    <w:p>
-      <w:pPr>
-        <w:spacing w:after="0" w:line="240" w:lineRule="auto"/>
-        <w:rPr>
-          <w:rFonts w:ascii="Times New Roman" w:hAnsi="Times New Roman" w:cs="Times New Roman"/>
-          <w:sz w:val="24"/>
-          <w:szCs w:val="24"/>
-        </w:rPr>
-      </w:pPr>
-    </w:p>
-    <w:p>
-      <w:pPr>
-        <w:spacing w:after="0" w:line="240" w:lineRule="auto"/>
-        <w:rPr>
-          <w:rFonts w:ascii="Times New Roman" w:hAnsi="Times New Roman" w:cs="Times New Roman"/>
-          <w:sz w:val="24"/>
-          <w:szCs w:val="24"/>
-        </w:rPr>
-      </w:pPr>
-      <w:r>
-        <w:rPr>
-          <w:rFonts w:ascii="Times New Roman" w:hAnsi="Times New Roman" w:cs="Times New Roman"/>
-          <w:sz w:val="24"/>
-          <w:szCs w:val="24"/>
-        </w:rPr>
-        <w:t>7.  (Ten points</w:t>
-      </w:r>
-      <w:proofErr w:type="gramStart"/>
-      <w:r>
-        <w:rPr>
-          <w:rFonts w:ascii="Times New Roman" w:hAnsi="Times New Roman" w:cs="Times New Roman"/>
-          <w:sz w:val="24"/>
-          <w:szCs w:val="24"/>
-        </w:rPr>
-        <w:t>)  Do</w:t>
-      </w:r>
-      <w:proofErr w:type="gramEnd"/>
-      <w:r>
-        <w:rPr>
-          <w:rFonts w:ascii="Times New Roman" w:hAnsi="Times New Roman" w:cs="Times New Roman"/>
-          <w:sz w:val="24"/>
-          <w:szCs w:val="24"/>
-        </w:rPr>
-        <w:t xml:space="preserve"> you believe the following practices are ethical?</w:t>
-      </w:r>
-      <w:r>
-        <w:rPr>
-          <w:rFonts w:ascii="Times New Roman" w:hAnsi="Times New Roman" w:cs="Times New Roman"/>
-          <w:sz w:val="24"/>
-          <w:szCs w:val="24"/>
-        </w:rPr>
-        <w:t xml:space="preserve">  </w:t>
+        <w:t xml:space="preserve">2.  (Five points).  Explain the </w:t>
       </w:r>
       <w:r>
         <w:rPr>
@@ -1766,6 +769,1910 @@
           <w:sz w:val="24"/>
           <w:szCs w:val="24"/>
         </w:rPr>
+        <w:t>goal</w:t>
+      </w:r>
+      <w:r>
+        <w:rPr>
+          <w:rFonts w:ascii="Times New Roman" w:hAnsi="Times New Roman" w:cs="Times New Roman"/>
+          <w:sz w:val="24"/>
+          <w:szCs w:val="24"/>
+        </w:rPr>
+        <w:t xml:space="preserve"> of the Equal Pay Act of 1963.</w:t>
+      </w:r>
+    </w:p>
+    <w:p>
+      <w:pPr>
+        <w:spacing w:after="0" w:line="240" w:lineRule="auto"/>
+        <w:rPr>
+          <w:rFonts w:ascii="Times New Roman" w:hAnsi="Times New Roman" w:cs="Times New Roman"/>
+          <w:sz w:val="24"/>
+          <w:szCs w:val="24"/>
+        </w:rPr>
+      </w:pPr>
+    </w:p>
+    <w:p>
+      <w:pPr>
+        <w:spacing w:after="0" w:line="240" w:lineRule="auto"/>
+        <w:rPr>
+          <w:rFonts w:ascii="Times New Roman" w:hAnsi="Times New Roman" w:cs="Times New Roman"/>
+          <w:sz w:val="24"/>
+          <w:szCs w:val="24"/>
+        </w:rPr>
+      </w:pPr>
+      <w:r>
+        <w:rPr>
+          <w:rFonts w:ascii="Times New Roman" w:hAnsi="Times New Roman" w:cs="Times New Roman"/>
+          <w:sz w:val="24"/>
+          <w:szCs w:val="24"/>
+        </w:rPr>
+        <w:t>Response:</w:t>
+      </w:r>
+    </w:p>
+    <w:p>
+      <w:pPr>
+        <w:spacing w:after="0" w:line="240" w:lineRule="auto"/>
+        <w:rPr>
+          <w:rFonts w:ascii="Times New Roman" w:hAnsi="Times New Roman" w:cs="Times New Roman"/>
+          <w:sz w:val="24"/>
+          <w:szCs w:val="24"/>
+        </w:rPr>
+      </w:pPr>
+      <w:r>
+        <w:rPr>
+          <w:rFonts w:ascii="Times New Roman" w:hAnsi="Times New Roman" w:cs="Times New Roman"/>
+          <w:sz w:val="24"/>
+          <w:szCs w:val="24"/>
+        </w:rPr>
+        <w:t xml:space="preserve">The goal </w:t>
+      </w:r>
+      <w:r>
+        <w:rPr>
+          <w:rFonts w:ascii="Times New Roman" w:hAnsi="Times New Roman" w:cs="Times New Roman"/>
+          <w:sz w:val="24"/>
+          <w:szCs w:val="24"/>
+        </w:rPr>
+        <w:t xml:space="preserve">is </w:t>
+      </w:r>
+      <w:r>
+        <w:rPr>
+          <w:rFonts w:ascii="Times New Roman" w:hAnsi="Times New Roman" w:cs="Times New Roman"/>
+          <w:sz w:val="24"/>
+          <w:szCs w:val="24"/>
+        </w:rPr>
+        <w:t xml:space="preserve">trying </w:t>
+      </w:r>
+      <w:r>
+        <w:rPr>
+          <w:rFonts w:ascii="Times New Roman" w:hAnsi="Times New Roman" w:cs="Times New Roman"/>
+          <w:sz w:val="24"/>
+          <w:szCs w:val="24"/>
+        </w:rPr>
+        <w:t xml:space="preserve">to </w:t>
+      </w:r>
+      <w:r>
+        <w:rPr>
+          <w:rFonts w:ascii="Times New Roman" w:hAnsi="Times New Roman" w:cs="Times New Roman"/>
+          <w:sz w:val="24"/>
+          <w:szCs w:val="24"/>
+        </w:rPr>
+        <w:t>reduce or eliminate the salary gap between men and women</w:t>
+      </w:r>
+      <w:r>
+        <w:rPr>
+          <w:rFonts w:ascii="Times New Roman" w:hAnsi="Times New Roman" w:cs="Times New Roman"/>
+          <w:sz w:val="24"/>
+          <w:szCs w:val="24"/>
+        </w:rPr>
+        <w:t xml:space="preserve"> (based on gender)</w:t>
+      </w:r>
+      <w:r>
+        <w:rPr>
+          <w:rFonts w:ascii="Times New Roman" w:hAnsi="Times New Roman" w:cs="Times New Roman"/>
+          <w:sz w:val="24"/>
+          <w:szCs w:val="24"/>
+        </w:rPr>
+        <w:t xml:space="preserve">. </w:t>
+      </w:r>
+    </w:p>
+    <w:p>
+      <w:pPr>
+        <w:spacing w:after="0" w:line="240" w:lineRule="auto"/>
+        <w:rPr>
+          <w:rFonts w:ascii="Times New Roman" w:hAnsi="Times New Roman" w:cs="Times New Roman"/>
+          <w:sz w:val="24"/>
+          <w:szCs w:val="24"/>
+        </w:rPr>
+      </w:pPr>
+    </w:p>
+    <w:p>
+      <w:pPr>
+        <w:spacing w:after="0" w:line="240" w:lineRule="auto"/>
+        <w:rPr>
+          <w:rFonts w:ascii="Times New Roman" w:hAnsi="Times New Roman" w:cs="Times New Roman"/>
+          <w:sz w:val="24"/>
+          <w:szCs w:val="24"/>
+        </w:rPr>
+      </w:pPr>
+      <w:r>
+        <w:rPr>
+          <w:rFonts w:ascii="Times New Roman" w:hAnsi="Times New Roman" w:cs="Times New Roman"/>
+          <w:sz w:val="24"/>
+          <w:szCs w:val="24"/>
+        </w:rPr>
+        <w:t>Citation:</w:t>
+      </w:r>
+    </w:p>
+    <w:p>
+      <w:pPr>
+        <w:spacing w:after="0" w:line="240" w:lineRule="auto"/>
+        <w:rPr>
+          <w:rFonts w:ascii="Times New Roman" w:hAnsi="Times New Roman" w:cs="Times New Roman"/>
+          <w:sz w:val="24"/>
+          <w:szCs w:val="24"/>
+        </w:rPr>
+      </w:pPr>
+      <w:r>
+        <w:rPr>
+          <w:rFonts w:ascii="Times New Roman" w:hAnsi="Times New Roman" w:cs="Times New Roman"/>
+          <w:sz w:val="24"/>
+          <w:szCs w:val="24"/>
+        </w:rPr>
+        <w:t xml:space="preserve">Allen, S. (2017). </w:t>
+      </w:r>
+      <w:r>
+        <w:rPr>
+          <w:rFonts w:ascii="Times New Roman" w:hAnsi="Times New Roman" w:cs="Times New Roman"/>
+          <w:sz w:val="24"/>
+          <w:szCs w:val="24"/>
+        </w:rPr>
+        <w:t>Human Resource Management with note pages 0816</w:t>
+      </w:r>
+      <w:r>
+        <w:rPr>
+          <w:rFonts w:ascii="Times New Roman" w:hAnsi="Times New Roman" w:cs="Times New Roman"/>
+          <w:sz w:val="24"/>
+          <w:szCs w:val="24"/>
+        </w:rPr>
+        <w:t xml:space="preserve"> [PowerPoint Slides]. Retrieved from </w:t>
+      </w:r>
+      <w:hyperlink r:id="rId8" w:history="1">
+        <w:r>
+          <w:rPr>
+            <w:rStyle w:val="Hyperlink"/>
+            <w:rFonts w:ascii="Times New Roman" w:hAnsi="Times New Roman" w:cs="Times New Roman"/>
+            <w:sz w:val="24"/>
+            <w:szCs w:val="24"/>
+          </w:rPr>
+          <w:t>http://elearning.uona.edu/course/view.php?id=676</w:t>
+        </w:r>
+      </w:hyperlink>
+      <w:r>
+        <w:rPr>
+          <w:rFonts w:ascii="Times New Roman" w:hAnsi="Times New Roman" w:cs="Times New Roman"/>
+          <w:sz w:val="24"/>
+          <w:szCs w:val="24"/>
+        </w:rPr>
+        <w:t xml:space="preserve"> </w:t>
+      </w:r>
+    </w:p>
+    <w:p>
+      <w:pPr>
+        <w:spacing w:after="0" w:line="240" w:lineRule="auto"/>
+        <w:rPr>
+          <w:rFonts w:ascii="Times New Roman" w:hAnsi="Times New Roman" w:cs="Times New Roman"/>
+          <w:sz w:val="24"/>
+          <w:szCs w:val="24"/>
+        </w:rPr>
+      </w:pPr>
+    </w:p>
+    <w:p>
+      <w:pPr>
+        <w:spacing w:after="0" w:line="240" w:lineRule="auto"/>
+        <w:rPr>
+          <w:rFonts w:ascii="Times New Roman" w:hAnsi="Times New Roman" w:cs="Times New Roman"/>
+          <w:sz w:val="24"/>
+          <w:szCs w:val="24"/>
+        </w:rPr>
+      </w:pPr>
+    </w:p>
+    <w:p>
+      <w:pPr>
+        <w:spacing w:after="0" w:line="240" w:lineRule="auto"/>
+        <w:rPr>
+          <w:rFonts w:ascii="Times New Roman" w:hAnsi="Times New Roman" w:cs="Times New Roman"/>
+          <w:sz w:val="24"/>
+          <w:szCs w:val="24"/>
+        </w:rPr>
+      </w:pPr>
+      <w:r>
+        <w:rPr>
+          <w:rFonts w:ascii="Times New Roman" w:hAnsi="Times New Roman" w:cs="Times New Roman"/>
+          <w:sz w:val="24"/>
+          <w:szCs w:val="24"/>
+        </w:rPr>
+        <w:t xml:space="preserve">3.  (Five points).  </w:t>
+      </w:r>
+      <w:r>
+        <w:rPr>
+          <w:rFonts w:ascii="Times New Roman" w:hAnsi="Times New Roman" w:cs="Times New Roman"/>
+          <w:sz w:val="24"/>
+          <w:szCs w:val="24"/>
+        </w:rPr>
+        <w:t>Why would a firm act philanthropically or charitably?</w:t>
+      </w:r>
+    </w:p>
+    <w:p>
+      <w:pPr>
+        <w:spacing w:after="0" w:line="240" w:lineRule="auto"/>
+        <w:rPr>
+          <w:rFonts w:ascii="Times New Roman" w:hAnsi="Times New Roman" w:cs="Times New Roman"/>
+          <w:sz w:val="24"/>
+          <w:szCs w:val="24"/>
+        </w:rPr>
+      </w:pPr>
+    </w:p>
+    <w:p>
+      <w:pPr>
+        <w:spacing w:after="0" w:line="240" w:lineRule="auto"/>
+        <w:rPr>
+          <w:rFonts w:ascii="Times New Roman" w:hAnsi="Times New Roman" w:cs="Times New Roman"/>
+          <w:sz w:val="24"/>
+          <w:szCs w:val="24"/>
+        </w:rPr>
+      </w:pPr>
+      <w:r>
+        <w:rPr>
+          <w:rFonts w:ascii="Times New Roman" w:hAnsi="Times New Roman" w:cs="Times New Roman"/>
+          <w:sz w:val="24"/>
+          <w:szCs w:val="24"/>
+        </w:rPr>
+        <w:t>Response:</w:t>
+      </w:r>
+    </w:p>
+    <w:p>
+      <w:pPr>
+        <w:tabs>
+          <w:tab w:val="right" w:pos="10800"/>
+        </w:tabs>
+        <w:spacing w:after="0" w:line="240" w:lineRule="auto"/>
+        <w:rPr>
+          <w:rFonts w:ascii="Times New Roman" w:hAnsi="Times New Roman" w:cs="Times New Roman"/>
+          <w:sz w:val="24"/>
+          <w:szCs w:val="24"/>
+        </w:rPr>
+      </w:pPr>
+      <w:r>
+        <w:rPr>
+          <w:rFonts w:ascii="Times New Roman" w:hAnsi="Times New Roman" w:cs="Times New Roman"/>
+          <w:sz w:val="24"/>
+          <w:szCs w:val="24"/>
+        </w:rPr>
+        <w:t xml:space="preserve">1. </w:t>
+      </w:r>
+      <w:r>
+        <w:rPr>
+          <w:rFonts w:ascii="Times New Roman" w:hAnsi="Times New Roman" w:cs="Times New Roman"/>
+          <w:sz w:val="24"/>
+          <w:szCs w:val="24"/>
+        </w:rPr>
+        <w:t xml:space="preserve">An ethical firm bears with social responsibilities, to </w:t>
+      </w:r>
+      <w:r>
+        <w:rPr>
+          <w:rFonts w:ascii="Times New Roman" w:hAnsi="Times New Roman" w:cs="Times New Roman"/>
+          <w:sz w:val="24"/>
+          <w:szCs w:val="24"/>
+        </w:rPr>
+        <w:t>protect, enhance, and promote the welfare and well-being of stakeholders and society as a whole</w:t>
+      </w:r>
+      <w:r>
+        <w:rPr>
+          <w:rFonts w:ascii="Times New Roman" w:hAnsi="Times New Roman" w:cs="Times New Roman"/>
+          <w:sz w:val="24"/>
+          <w:szCs w:val="24"/>
+        </w:rPr>
+        <w:t>.</w:t>
+      </w:r>
+    </w:p>
+    <w:p>
+      <w:pPr>
+        <w:tabs>
+          <w:tab w:val="right" w:pos="10800"/>
+        </w:tabs>
+        <w:spacing w:after="0" w:line="240" w:lineRule="auto"/>
+        <w:rPr>
+          <w:rFonts w:ascii="Times New Roman" w:hAnsi="Times New Roman" w:cs="Times New Roman"/>
+          <w:sz w:val="24"/>
+          <w:szCs w:val="24"/>
+        </w:rPr>
+      </w:pPr>
+      <w:r>
+        <w:rPr>
+          <w:rFonts w:ascii="Times New Roman" w:hAnsi="Times New Roman" w:cs="Times New Roman"/>
+          <w:sz w:val="24"/>
+          <w:szCs w:val="24"/>
+        </w:rPr>
+        <w:t xml:space="preserve">2. </w:t>
+      </w:r>
+      <w:r>
+        <w:rPr>
+          <w:rFonts w:ascii="Times New Roman" w:hAnsi="Times New Roman" w:cs="Times New Roman"/>
+          <w:sz w:val="24"/>
+          <w:szCs w:val="24"/>
+        </w:rPr>
+        <w:t xml:space="preserve">A firm acting </w:t>
+      </w:r>
+      <w:r>
+        <w:rPr>
+          <w:rFonts w:ascii="Times New Roman" w:hAnsi="Times New Roman" w:cs="Times New Roman"/>
+          <w:sz w:val="24"/>
+          <w:szCs w:val="24"/>
+        </w:rPr>
+        <w:t>philanthropically or charitably</w:t>
+      </w:r>
+      <w:r>
+        <w:rPr>
+          <w:rFonts w:ascii="Times New Roman" w:hAnsi="Times New Roman" w:cs="Times New Roman"/>
+          <w:sz w:val="24"/>
+          <w:szCs w:val="24"/>
+        </w:rPr>
+        <w:t xml:space="preserve"> can help build </w:t>
+      </w:r>
+      <w:r>
+        <w:rPr>
+          <w:rFonts w:ascii="Times New Roman" w:hAnsi="Times New Roman" w:cs="Times New Roman"/>
+          <w:sz w:val="24"/>
+          <w:szCs w:val="24"/>
+        </w:rPr>
+        <w:t>respect and a good reputation in the community</w:t>
+      </w:r>
+      <w:r>
+        <w:rPr>
+          <w:rFonts w:ascii="Times New Roman" w:hAnsi="Times New Roman" w:cs="Times New Roman"/>
+          <w:sz w:val="24"/>
+          <w:szCs w:val="24"/>
+        </w:rPr>
+        <w:t xml:space="preserve">. </w:t>
+      </w:r>
+      <w:r>
+        <w:rPr>
+          <w:rFonts w:ascii="Times New Roman" w:hAnsi="Times New Roman" w:cs="Times New Roman"/>
+          <w:sz w:val="24"/>
+          <w:szCs w:val="24"/>
+        </w:rPr>
+        <w:t>The relationships formed between customers and prominent community members can be of great value to the company in the future</w:t>
+      </w:r>
+      <w:sdt>
+        <w:sdtPr>
+          <w:rPr>
+            <w:rFonts w:ascii="Times New Roman" w:hAnsi="Times New Roman" w:cs="Times New Roman"/>
+            <w:sz w:val="24"/>
+            <w:szCs w:val="24"/>
+          </w:rPr>
+          <w:id w:val="-1669021108"/>
+          <w:citation/>
+        </w:sdtPr>
+        <w:sdtContent>
+          <w:r>
+            <w:rPr>
+              <w:rFonts w:ascii="Times New Roman" w:hAnsi="Times New Roman" w:cs="Times New Roman"/>
+              <w:sz w:val="24"/>
+              <w:szCs w:val="24"/>
+            </w:rPr>
+            <w:fldChar w:fldCharType="begin"/>
+          </w:r>
+          <w:r>
+            <w:rPr>
+              <w:rFonts w:ascii="Times New Roman" w:hAnsi="Times New Roman" w:cs="Times New Roman"/>
+              <w:sz w:val="24"/>
+              <w:szCs w:val="24"/>
+            </w:rPr>
+            <w:instrText xml:space="preserve"> CITATION Joh15 \l 1033 </w:instrText>
+          </w:r>
+          <w:r>
+            <w:rPr>
+              <w:rFonts w:ascii="Times New Roman" w:hAnsi="Times New Roman" w:cs="Times New Roman"/>
+              <w:sz w:val="24"/>
+              <w:szCs w:val="24"/>
+            </w:rPr>
+            <w:fldChar w:fldCharType="separate"/>
+          </w:r>
+          <w:r>
+            <w:rPr>
+              <w:rFonts w:ascii="Times New Roman" w:hAnsi="Times New Roman" w:cs="Times New Roman"/>
+              <w:noProof/>
+              <w:sz w:val="24"/>
+              <w:szCs w:val="24"/>
+            </w:rPr>
+            <w:t xml:space="preserve"> </w:t>
+          </w:r>
+          <w:r>
+            <w:rPr>
+              <w:rFonts w:ascii="Times New Roman" w:hAnsi="Times New Roman" w:cs="Times New Roman"/>
+              <w:noProof/>
+              <w:sz w:val="24"/>
+              <w:szCs w:val="24"/>
+            </w:rPr>
+            <w:t>(Boitnott, 2015)</w:t>
+          </w:r>
+          <w:r>
+            <w:rPr>
+              <w:rFonts w:ascii="Times New Roman" w:hAnsi="Times New Roman" w:cs="Times New Roman"/>
+              <w:sz w:val="24"/>
+              <w:szCs w:val="24"/>
+            </w:rPr>
+            <w:fldChar w:fldCharType="end"/>
+          </w:r>
+        </w:sdtContent>
+      </w:sdt>
+      <w:r>
+        <w:rPr>
+          <w:rFonts w:ascii="Times New Roman" w:hAnsi="Times New Roman" w:cs="Times New Roman"/>
+          <w:sz w:val="24"/>
+          <w:szCs w:val="24"/>
+        </w:rPr>
+        <w:t xml:space="preserve">. </w:t>
+      </w:r>
+    </w:p>
+    <w:p>
+      <w:pPr>
+        <w:spacing w:after="0" w:line="240" w:lineRule="auto"/>
+        <w:rPr>
+          <w:rFonts w:ascii="Times New Roman" w:hAnsi="Times New Roman" w:cs="Times New Roman"/>
+          <w:sz w:val="24"/>
+          <w:szCs w:val="24"/>
+        </w:rPr>
+      </w:pPr>
+      <w:r>
+        <w:rPr>
+          <w:rFonts w:ascii="Times New Roman" w:hAnsi="Times New Roman" w:cs="Times New Roman"/>
+          <w:sz w:val="24"/>
+          <w:szCs w:val="24"/>
+        </w:rPr>
+        <w:t>3</w:t>
+      </w:r>
+      <w:r>
+        <w:rPr>
+          <w:rFonts w:ascii="Times New Roman" w:hAnsi="Times New Roman" w:cs="Times New Roman"/>
+          <w:sz w:val="24"/>
+          <w:szCs w:val="24"/>
+        </w:rPr>
+        <w:t xml:space="preserve">. </w:t>
+      </w:r>
+      <w:r>
+        <w:rPr>
+          <w:rFonts w:ascii="Times New Roman" w:hAnsi="Times New Roman" w:cs="Times New Roman"/>
+          <w:sz w:val="24"/>
+          <w:szCs w:val="24"/>
+        </w:rPr>
+        <w:t xml:space="preserve">A firm acting philanthropically or charitably can </w:t>
+      </w:r>
+      <w:r>
+        <w:rPr>
+          <w:rFonts w:ascii="Times New Roman" w:hAnsi="Times New Roman" w:cs="Times New Roman"/>
+          <w:sz w:val="24"/>
+          <w:szCs w:val="24"/>
+        </w:rPr>
+        <w:t>m</w:t>
+      </w:r>
+      <w:r>
+        <w:rPr>
+          <w:rFonts w:ascii="Times New Roman" w:hAnsi="Times New Roman" w:cs="Times New Roman"/>
+          <w:sz w:val="24"/>
+          <w:szCs w:val="24"/>
+        </w:rPr>
+        <w:t>ak</w:t>
+      </w:r>
+      <w:r>
+        <w:rPr>
+          <w:rFonts w:ascii="Times New Roman" w:hAnsi="Times New Roman" w:cs="Times New Roman"/>
+          <w:sz w:val="24"/>
+          <w:szCs w:val="24"/>
+        </w:rPr>
+        <w:t xml:space="preserve">e </w:t>
+      </w:r>
+      <w:r>
+        <w:rPr>
+          <w:rFonts w:ascii="Times New Roman" w:hAnsi="Times New Roman" w:cs="Times New Roman"/>
+          <w:sz w:val="24"/>
+          <w:szCs w:val="24"/>
+        </w:rPr>
+        <w:t>your community a better place to live</w:t>
+      </w:r>
+      <w:r>
+        <w:rPr>
+          <w:rFonts w:ascii="Times New Roman" w:hAnsi="Times New Roman" w:cs="Times New Roman"/>
+          <w:sz w:val="24"/>
+          <w:szCs w:val="24"/>
+        </w:rPr>
+        <w:t>, especially for the company, its employees and the other people who live there already</w:t>
+      </w:r>
+      <w:sdt>
+        <w:sdtPr>
+          <w:rPr>
+            <w:rFonts w:ascii="Times New Roman" w:hAnsi="Times New Roman" w:cs="Times New Roman"/>
+            <w:sz w:val="24"/>
+            <w:szCs w:val="24"/>
+          </w:rPr>
+          <w:id w:val="-1781399299"/>
+          <w:citation/>
+        </w:sdtPr>
+        <w:sdtContent>
+          <w:r>
+            <w:rPr>
+              <w:rFonts w:ascii="Times New Roman" w:hAnsi="Times New Roman" w:cs="Times New Roman"/>
+              <w:sz w:val="24"/>
+              <w:szCs w:val="24"/>
+            </w:rPr>
+            <w:fldChar w:fldCharType="begin"/>
+          </w:r>
+          <w:r>
+            <w:rPr>
+              <w:rFonts w:ascii="Times New Roman" w:hAnsi="Times New Roman" w:cs="Times New Roman"/>
+              <w:sz w:val="24"/>
+              <w:szCs w:val="24"/>
+            </w:rPr>
+            <w:instrText xml:space="preserve"> CITATION Joh15 \l 1033 </w:instrText>
+          </w:r>
+          <w:r>
+            <w:rPr>
+              <w:rFonts w:ascii="Times New Roman" w:hAnsi="Times New Roman" w:cs="Times New Roman"/>
+              <w:sz w:val="24"/>
+              <w:szCs w:val="24"/>
+            </w:rPr>
+            <w:fldChar w:fldCharType="separate"/>
+          </w:r>
+          <w:r>
+            <w:rPr>
+              <w:rFonts w:ascii="Times New Roman" w:hAnsi="Times New Roman" w:cs="Times New Roman"/>
+              <w:noProof/>
+              <w:sz w:val="24"/>
+              <w:szCs w:val="24"/>
+            </w:rPr>
+            <w:t xml:space="preserve"> </w:t>
+          </w:r>
+          <w:r>
+            <w:rPr>
+              <w:rFonts w:ascii="Times New Roman" w:hAnsi="Times New Roman" w:cs="Times New Roman"/>
+              <w:noProof/>
+              <w:sz w:val="24"/>
+              <w:szCs w:val="24"/>
+            </w:rPr>
+            <w:t>(Boitnott, 2015)</w:t>
+          </w:r>
+          <w:r>
+            <w:rPr>
+              <w:rFonts w:ascii="Times New Roman" w:hAnsi="Times New Roman" w:cs="Times New Roman"/>
+              <w:sz w:val="24"/>
+              <w:szCs w:val="24"/>
+            </w:rPr>
+            <w:fldChar w:fldCharType="end"/>
+          </w:r>
+        </w:sdtContent>
+      </w:sdt>
+      <w:r>
+        <w:rPr>
+          <w:rFonts w:ascii="Times New Roman" w:hAnsi="Times New Roman" w:cs="Times New Roman"/>
+          <w:sz w:val="24"/>
+          <w:szCs w:val="24"/>
+        </w:rPr>
+        <w:t xml:space="preserve">. </w:t>
+      </w:r>
+    </w:p>
+    <w:p>
+      <w:pPr>
+        <w:spacing w:after="0" w:line="240" w:lineRule="auto"/>
+        <w:rPr>
+          <w:rFonts w:ascii="Times New Roman" w:hAnsi="Times New Roman" w:cs="Times New Roman"/>
+          <w:sz w:val="24"/>
+          <w:szCs w:val="24"/>
+        </w:rPr>
+      </w:pPr>
+      <w:r>
+        <w:rPr>
+          <w:rFonts w:ascii="Times New Roman" w:hAnsi="Times New Roman" w:cs="Times New Roman"/>
+          <w:sz w:val="24"/>
+          <w:szCs w:val="24"/>
+        </w:rPr>
+        <w:t>4</w:t>
+      </w:r>
+      <w:r>
+        <w:rPr>
+          <w:rFonts w:ascii="Times New Roman" w:hAnsi="Times New Roman" w:cs="Times New Roman"/>
+          <w:sz w:val="24"/>
+          <w:szCs w:val="24"/>
+        </w:rPr>
+        <w:t>.</w:t>
+      </w:r>
+      <w:r>
+        <w:rPr>
+          <w:rFonts w:ascii="Times New Roman" w:hAnsi="Times New Roman" w:cs="Times New Roman"/>
+          <w:sz w:val="24"/>
+          <w:szCs w:val="24"/>
+        </w:rPr>
+        <w:t xml:space="preserve"> Also employees of a </w:t>
+      </w:r>
+      <w:r>
+        <w:rPr>
+          <w:rFonts w:ascii="Times New Roman" w:hAnsi="Times New Roman" w:cs="Times New Roman"/>
+          <w:sz w:val="24"/>
+          <w:szCs w:val="24"/>
+        </w:rPr>
+        <w:t>firm acting philanthropically or charitably</w:t>
+      </w:r>
+      <w:r>
+        <w:rPr>
+          <w:rFonts w:ascii="Times New Roman" w:hAnsi="Times New Roman" w:cs="Times New Roman"/>
+          <w:sz w:val="24"/>
+          <w:szCs w:val="24"/>
+        </w:rPr>
+        <w:t xml:space="preserve"> would </w:t>
+      </w:r>
+      <w:r>
+        <w:rPr>
+          <w:rFonts w:ascii="Times New Roman" w:hAnsi="Times New Roman" w:cs="Times New Roman"/>
+          <w:sz w:val="24"/>
+          <w:szCs w:val="24"/>
+        </w:rPr>
+        <w:t>respect leaders who do good.</w:t>
+      </w:r>
+      <w:r>
+        <w:t xml:space="preserve"> </w:t>
+      </w:r>
+      <w:r>
+        <w:rPr>
+          <w:rFonts w:ascii="Times New Roman" w:hAnsi="Times New Roman" w:cs="Times New Roman"/>
+          <w:sz w:val="24"/>
+          <w:szCs w:val="24"/>
+        </w:rPr>
+        <w:t>If you make your company a positive force in the community it can improve employees' regard for their corporate leaders, which can only help you</w:t>
+      </w:r>
+      <w:sdt>
+        <w:sdtPr>
+          <w:rPr>
+            <w:rFonts w:ascii="Times New Roman" w:hAnsi="Times New Roman" w:cs="Times New Roman"/>
+            <w:sz w:val="24"/>
+            <w:szCs w:val="24"/>
+          </w:rPr>
+          <w:id w:val="491370208"/>
+          <w:citation/>
+        </w:sdtPr>
+        <w:sdtContent>
+          <w:r>
+            <w:rPr>
+              <w:rFonts w:ascii="Times New Roman" w:hAnsi="Times New Roman" w:cs="Times New Roman"/>
+              <w:sz w:val="24"/>
+              <w:szCs w:val="24"/>
+            </w:rPr>
+            <w:fldChar w:fldCharType="begin"/>
+          </w:r>
+          <w:r>
+            <w:rPr>
+              <w:rFonts w:ascii="Times New Roman" w:hAnsi="Times New Roman" w:cs="Times New Roman"/>
+              <w:sz w:val="24"/>
+              <w:szCs w:val="24"/>
+            </w:rPr>
+            <w:instrText xml:space="preserve"> CITATION Joh15 \l 1033 </w:instrText>
+          </w:r>
+          <w:r>
+            <w:rPr>
+              <w:rFonts w:ascii="Times New Roman" w:hAnsi="Times New Roman" w:cs="Times New Roman"/>
+              <w:sz w:val="24"/>
+              <w:szCs w:val="24"/>
+            </w:rPr>
+            <w:fldChar w:fldCharType="separate"/>
+          </w:r>
+          <w:r>
+            <w:rPr>
+              <w:rFonts w:ascii="Times New Roman" w:hAnsi="Times New Roman" w:cs="Times New Roman"/>
+              <w:noProof/>
+              <w:sz w:val="24"/>
+              <w:szCs w:val="24"/>
+            </w:rPr>
+            <w:t xml:space="preserve"> </w:t>
+          </w:r>
+          <w:r>
+            <w:rPr>
+              <w:rFonts w:ascii="Times New Roman" w:hAnsi="Times New Roman" w:cs="Times New Roman"/>
+              <w:noProof/>
+              <w:sz w:val="24"/>
+              <w:szCs w:val="24"/>
+            </w:rPr>
+            <w:t>(Boitnott, 2015)</w:t>
+          </w:r>
+          <w:r>
+            <w:rPr>
+              <w:rFonts w:ascii="Times New Roman" w:hAnsi="Times New Roman" w:cs="Times New Roman"/>
+              <w:sz w:val="24"/>
+              <w:szCs w:val="24"/>
+            </w:rPr>
+            <w:fldChar w:fldCharType="end"/>
+          </w:r>
+        </w:sdtContent>
+      </w:sdt>
+      <w:r>
+        <w:rPr>
+          <w:rFonts w:ascii="Times New Roman" w:hAnsi="Times New Roman" w:cs="Times New Roman"/>
+          <w:sz w:val="24"/>
+          <w:szCs w:val="24"/>
+        </w:rPr>
+        <w:t>.</w:t>
+      </w:r>
+    </w:p>
+    <w:p>
+      <w:pPr>
+        <w:spacing w:after="0" w:line="240" w:lineRule="auto"/>
+        <w:rPr>
+          <w:rFonts w:ascii="Times New Roman" w:hAnsi="Times New Roman" w:cs="Times New Roman"/>
+          <w:sz w:val="24"/>
+          <w:szCs w:val="24"/>
+        </w:rPr>
+      </w:pPr>
+    </w:p>
+    <w:p>
+      <w:pPr>
+        <w:spacing w:after="0" w:line="240" w:lineRule="auto"/>
+        <w:rPr>
+          <w:rFonts w:ascii="Times New Roman" w:hAnsi="Times New Roman" w:cs="Times New Roman"/>
+          <w:sz w:val="24"/>
+          <w:szCs w:val="24"/>
+        </w:rPr>
+      </w:pPr>
+      <w:r>
+        <w:rPr>
+          <w:rFonts w:ascii="Times New Roman" w:hAnsi="Times New Roman" w:cs="Times New Roman"/>
+          <w:sz w:val="24"/>
+          <w:szCs w:val="24"/>
+        </w:rPr>
+        <w:t>Citation:</w:t>
+      </w:r>
+    </w:p>
+    <w:p>
+      <w:pPr>
+        <w:spacing w:after="0" w:line="240" w:lineRule="auto"/>
+        <w:rPr>
+          <w:rFonts w:ascii="Times New Roman" w:hAnsi="Times New Roman" w:cs="Times New Roman"/>
+          <w:sz w:val="24"/>
+          <w:szCs w:val="24"/>
+        </w:rPr>
+      </w:pPr>
+      <w:r>
+        <w:rPr>
+          <w:rFonts w:ascii="Times New Roman" w:hAnsi="Times New Roman" w:cs="Times New Roman"/>
+          <w:sz w:val="24"/>
+          <w:szCs w:val="24"/>
+        </w:rPr>
+        <w:t xml:space="preserve">Allen, S. (2017). </w:t>
+      </w:r>
+      <w:r>
+        <w:rPr>
+          <w:rFonts w:ascii="Times New Roman" w:hAnsi="Times New Roman" w:cs="Times New Roman"/>
+          <w:sz w:val="24"/>
+          <w:szCs w:val="24"/>
+        </w:rPr>
+        <w:t xml:space="preserve">Business Ethics  Social Responsibility with note pages 0816 </w:t>
+      </w:r>
+      <w:r>
+        <w:rPr>
+          <w:rFonts w:ascii="Times New Roman" w:hAnsi="Times New Roman" w:cs="Times New Roman"/>
+          <w:sz w:val="24"/>
+          <w:szCs w:val="24"/>
+        </w:rPr>
+        <w:t xml:space="preserve">[PowerPoint Slides]. Retrieved from </w:t>
+      </w:r>
+      <w:hyperlink r:id="rId9" w:history="1">
+        <w:r>
+          <w:rPr>
+            <w:rStyle w:val="Hyperlink"/>
+            <w:rFonts w:ascii="Times New Roman" w:hAnsi="Times New Roman" w:cs="Times New Roman"/>
+            <w:sz w:val="24"/>
+            <w:szCs w:val="24"/>
+          </w:rPr>
+          <w:t>http://elearning.uona.edu/course/view.php?id=676</w:t>
+        </w:r>
+      </w:hyperlink>
+      <w:r>
+        <w:rPr>
+          <w:rFonts w:ascii="Times New Roman" w:hAnsi="Times New Roman" w:cs="Times New Roman"/>
+          <w:sz w:val="24"/>
+          <w:szCs w:val="24"/>
+        </w:rPr>
+        <w:t xml:space="preserve"> </w:t>
+      </w:r>
+    </w:p>
+    <w:p>
+      <w:pPr>
+        <w:rPr>
+          <w:rFonts w:ascii="Times New Roman" w:hAnsi="Times New Roman" w:cs="Times New Roman"/>
+          <w:sz w:val="24"/>
+          <w:szCs w:val="24"/>
+        </w:rPr>
+      </w:pPr>
+      <w:r>
+        <w:rPr>
+          <w:rFonts w:ascii="Times New Roman" w:hAnsi="Times New Roman" w:cs="Times New Roman"/>
+          <w:sz w:val="24"/>
+          <w:szCs w:val="24"/>
+        </w:rPr>
+        <w:t>Boitnott, J. (2015, 1 27). 4 Ways Your Company Benefits From Giving Back. Retrieved from Entrepreneur: https://www.entrepreneur.com/article/241983</w:t>
+      </w:r>
+    </w:p>
+    <w:p>
+      <w:pPr>
+        <w:spacing w:after="0" w:line="240" w:lineRule="auto"/>
+        <w:rPr>
+          <w:rFonts w:ascii="Times New Roman" w:hAnsi="Times New Roman" w:cs="Times New Roman"/>
+          <w:sz w:val="24"/>
+          <w:szCs w:val="24"/>
+        </w:rPr>
+      </w:pPr>
+    </w:p>
+    <w:p>
+      <w:pPr>
+        <w:spacing w:after="0" w:line="240" w:lineRule="auto"/>
+        <w:rPr>
+          <w:rFonts w:ascii="Times New Roman" w:hAnsi="Times New Roman" w:cs="Times New Roman"/>
+          <w:sz w:val="24"/>
+          <w:szCs w:val="24"/>
+        </w:rPr>
+      </w:pPr>
+      <w:r>
+        <w:rPr>
+          <w:rFonts w:ascii="Times New Roman" w:hAnsi="Times New Roman" w:cs="Times New Roman"/>
+          <w:sz w:val="24"/>
+          <w:szCs w:val="24"/>
+        </w:rPr>
+        <w:t xml:space="preserve">4.  (Five points).  </w:t>
+      </w:r>
+      <w:r>
+        <w:rPr>
+          <w:rFonts w:ascii="Times New Roman" w:hAnsi="Times New Roman" w:cs="Times New Roman"/>
+          <w:sz w:val="24"/>
+          <w:szCs w:val="24"/>
+        </w:rPr>
+        <w:t>What is the basis for ethical conduct</w:t>
+      </w:r>
+      <w:r>
+        <w:rPr>
+          <w:rFonts w:ascii="Times New Roman" w:hAnsi="Times New Roman" w:cs="Times New Roman"/>
+          <w:sz w:val="24"/>
+          <w:szCs w:val="24"/>
+        </w:rPr>
+        <w:t xml:space="preserve"> and what do you feel is the most im</w:t>
+      </w:r>
+      <w:r>
+        <w:rPr>
+          <w:rFonts w:ascii="Times New Roman" w:hAnsi="Times New Roman" w:cs="Times New Roman"/>
+          <w:sz w:val="24"/>
+          <w:szCs w:val="24"/>
+        </w:rPr>
+        <w:t>p</w:t>
+      </w:r>
+      <w:r>
+        <w:rPr>
+          <w:rFonts w:ascii="Times New Roman" w:hAnsi="Times New Roman" w:cs="Times New Roman"/>
+          <w:sz w:val="24"/>
+          <w:szCs w:val="24"/>
+        </w:rPr>
+        <w:t>ortant one</w:t>
+      </w:r>
+      <w:r>
+        <w:rPr>
+          <w:rFonts w:ascii="Times New Roman" w:hAnsi="Times New Roman" w:cs="Times New Roman"/>
+          <w:sz w:val="24"/>
+          <w:szCs w:val="24"/>
+        </w:rPr>
+        <w:t>?</w:t>
+      </w:r>
+    </w:p>
+    <w:p>
+      <w:pPr>
+        <w:spacing w:after="0" w:line="240" w:lineRule="auto"/>
+        <w:rPr>
+          <w:rFonts w:ascii="Times New Roman" w:hAnsi="Times New Roman" w:cs="Times New Roman"/>
+          <w:sz w:val="24"/>
+          <w:szCs w:val="24"/>
+        </w:rPr>
+      </w:pPr>
+    </w:p>
+    <w:p>
+      <w:pPr>
+        <w:spacing w:after="0" w:line="240" w:lineRule="auto"/>
+        <w:rPr>
+          <w:rFonts w:ascii="Times New Roman" w:hAnsi="Times New Roman" w:cs="Times New Roman"/>
+          <w:sz w:val="24"/>
+          <w:szCs w:val="24"/>
+        </w:rPr>
+      </w:pPr>
+      <w:r>
+        <w:rPr>
+          <w:rFonts w:ascii="Times New Roman" w:hAnsi="Times New Roman" w:cs="Times New Roman"/>
+          <w:sz w:val="24"/>
+          <w:szCs w:val="24"/>
+        </w:rPr>
+        <w:t>Response:</w:t>
+      </w:r>
+    </w:p>
+    <w:p>
+      <w:pPr>
+        <w:spacing w:after="0" w:line="240" w:lineRule="auto"/>
+        <w:rPr>
+          <w:rFonts w:ascii="Times New Roman" w:hAnsi="Times New Roman" w:cs="Times New Roman"/>
+          <w:sz w:val="24"/>
+          <w:szCs w:val="24"/>
+        </w:rPr>
+      </w:pPr>
+      <w:r>
+        <w:rPr>
+          <w:rFonts w:ascii="Times New Roman" w:hAnsi="Times New Roman" w:cs="Times New Roman"/>
+          <w:sz w:val="24"/>
+          <w:szCs w:val="24"/>
+        </w:rPr>
+        <w:t xml:space="preserve">The basis for ethical conduct is </w:t>
+      </w:r>
+      <w:r>
+        <w:rPr>
+          <w:rFonts w:ascii="Times New Roman" w:hAnsi="Times New Roman" w:cs="Times New Roman"/>
+          <w:sz w:val="24"/>
+          <w:szCs w:val="24"/>
+        </w:rPr>
+        <w:t xml:space="preserve">morals, ethics, problems, issues and dilemmas </w:t>
+      </w:r>
+      <w:sdt>
+        <w:sdtPr>
+          <w:rPr>
+            <w:rFonts w:ascii="Times New Roman" w:hAnsi="Times New Roman" w:cs="Times New Roman"/>
+            <w:sz w:val="24"/>
+            <w:szCs w:val="24"/>
+          </w:rPr>
+          <w:id w:val="-1285876323"/>
+          <w:citation/>
+        </w:sdtPr>
+        <w:sdtContent>
+          <w:r>
+            <w:rPr>
+              <w:rFonts w:ascii="Times New Roman" w:hAnsi="Times New Roman" w:cs="Times New Roman"/>
+              <w:sz w:val="24"/>
+              <w:szCs w:val="24"/>
+            </w:rPr>
+            <w:fldChar w:fldCharType="begin"/>
+          </w:r>
+          <w:r>
+            <w:rPr>
+              <w:rFonts w:ascii="Times New Roman" w:hAnsi="Times New Roman" w:cs="Times New Roman"/>
+              <w:sz w:val="24"/>
+              <w:szCs w:val="24"/>
+            </w:rPr>
+            <w:instrText xml:space="preserve"> CITATION Qui \l 1033 </w:instrText>
+          </w:r>
+          <w:r>
+            <w:rPr>
+              <w:rFonts w:ascii="Times New Roman" w:hAnsi="Times New Roman" w:cs="Times New Roman"/>
+              <w:sz w:val="24"/>
+              <w:szCs w:val="24"/>
+            </w:rPr>
+            <w:fldChar w:fldCharType="separate"/>
+          </w:r>
+          <w:r>
+            <w:rPr>
+              <w:rFonts w:ascii="Times New Roman" w:hAnsi="Times New Roman" w:cs="Times New Roman"/>
+              <w:noProof/>
+              <w:sz w:val="24"/>
+              <w:szCs w:val="24"/>
+            </w:rPr>
+            <w:t>(Quizlet)</w:t>
+          </w:r>
+          <w:r>
+            <w:rPr>
+              <w:rFonts w:ascii="Times New Roman" w:hAnsi="Times New Roman" w:cs="Times New Roman"/>
+              <w:sz w:val="24"/>
+              <w:szCs w:val="24"/>
+            </w:rPr>
+            <w:fldChar w:fldCharType="end"/>
+          </w:r>
+        </w:sdtContent>
+      </w:sdt>
+      <w:r>
+        <w:rPr>
+          <w:rFonts w:ascii="Times New Roman" w:hAnsi="Times New Roman" w:cs="Times New Roman"/>
+          <w:sz w:val="24"/>
+          <w:szCs w:val="24"/>
+        </w:rPr>
+        <w:t xml:space="preserve">. Among those  I think ethics is the most import one, which I think eventually ethics would drive one’s decision making process.  </w:t>
+      </w:r>
+    </w:p>
+    <w:p>
+      <w:pPr>
+        <w:spacing w:after="0" w:line="240" w:lineRule="auto"/>
+        <w:rPr>
+          <w:rFonts w:ascii="Times New Roman" w:hAnsi="Times New Roman" w:cs="Times New Roman"/>
+          <w:sz w:val="24"/>
+          <w:szCs w:val="24"/>
+        </w:rPr>
+      </w:pPr>
+    </w:p>
+    <w:p>
+      <w:pPr>
+        <w:spacing w:after="0" w:line="240" w:lineRule="auto"/>
+        <w:rPr>
+          <w:rFonts w:ascii="Times New Roman" w:hAnsi="Times New Roman" w:cs="Times New Roman"/>
+          <w:sz w:val="24"/>
+          <w:szCs w:val="24"/>
+        </w:rPr>
+      </w:pPr>
+      <w:r>
+        <w:rPr>
+          <w:rFonts w:ascii="Times New Roman" w:hAnsi="Times New Roman" w:cs="Times New Roman"/>
+          <w:sz w:val="24"/>
+          <w:szCs w:val="24"/>
+        </w:rPr>
+        <w:t>Citation:</w:t>
+      </w:r>
+    </w:p>
+    <w:p>
+      <w:pPr>
+        <w:spacing w:after="0" w:line="240" w:lineRule="auto"/>
+        <w:rPr>
+          <w:rFonts w:ascii="Times New Roman" w:hAnsi="Times New Roman" w:cs="Times New Roman"/>
+          <w:sz w:val="24"/>
+          <w:szCs w:val="24"/>
+        </w:rPr>
+      </w:pPr>
+      <w:r>
+        <w:rPr>
+          <w:rFonts w:ascii="Times New Roman" w:hAnsi="Times New Roman" w:cs="Times New Roman"/>
+          <w:sz w:val="24"/>
+          <w:szCs w:val="24"/>
+        </w:rPr>
+        <w:t xml:space="preserve">Allen, S. (2017). </w:t>
+      </w:r>
+      <w:r>
+        <w:rPr>
+          <w:rFonts w:ascii="Times New Roman" w:hAnsi="Times New Roman" w:cs="Times New Roman"/>
+          <w:sz w:val="24"/>
+          <w:szCs w:val="24"/>
+        </w:rPr>
+        <w:t xml:space="preserve">Business Ethics  Social Responsibility with note pages 0816 </w:t>
+      </w:r>
+      <w:r>
+        <w:rPr>
+          <w:rFonts w:ascii="Times New Roman" w:hAnsi="Times New Roman" w:cs="Times New Roman"/>
+          <w:sz w:val="24"/>
+          <w:szCs w:val="24"/>
+        </w:rPr>
+        <w:t xml:space="preserve">[PowerPoint Slides]. Retrieved from </w:t>
+      </w:r>
+      <w:hyperlink r:id="rId10" w:history="1">
+        <w:r>
+          <w:rPr>
+            <w:rStyle w:val="Hyperlink"/>
+            <w:rFonts w:ascii="Times New Roman" w:hAnsi="Times New Roman" w:cs="Times New Roman"/>
+            <w:sz w:val="24"/>
+            <w:szCs w:val="24"/>
+          </w:rPr>
+          <w:t>http://elearning.uona.edu/course/view.php?id=676</w:t>
+        </w:r>
+      </w:hyperlink>
+      <w:r>
+        <w:rPr>
+          <w:rFonts w:ascii="Times New Roman" w:hAnsi="Times New Roman" w:cs="Times New Roman"/>
+          <w:sz w:val="24"/>
+          <w:szCs w:val="24"/>
+        </w:rPr>
+        <w:t xml:space="preserve"> </w:t>
+      </w:r>
+    </w:p>
+    <w:p>
+      <w:pPr>
+        <w:spacing w:after="0" w:line="240" w:lineRule="auto"/>
+        <w:rPr>
+          <w:rFonts w:ascii="Times New Roman" w:hAnsi="Times New Roman" w:cs="Times New Roman"/>
+          <w:sz w:val="24"/>
+          <w:szCs w:val="24"/>
+        </w:rPr>
+      </w:pPr>
+      <w:r>
+        <w:rPr>
+          <w:rFonts w:ascii="Times New Roman" w:hAnsi="Times New Roman" w:cs="Times New Roman"/>
+          <w:sz w:val="24"/>
+          <w:szCs w:val="24"/>
+        </w:rPr>
+        <w:t>Quizlet. (n.d.). Basis for Ethical Conduct. Retrieved from Quizlet: https://quizlet.com/2327582/basis-for-ethical-conduct-flash-cards/</w:t>
+      </w:r>
+    </w:p>
+    <w:p>
+      <w:pPr>
+        <w:spacing w:after="0" w:line="240" w:lineRule="auto"/>
+        <w:rPr>
+          <w:rFonts w:ascii="Times New Roman" w:hAnsi="Times New Roman" w:cs="Times New Roman"/>
+          <w:sz w:val="24"/>
+          <w:szCs w:val="24"/>
+        </w:rPr>
+      </w:pPr>
+    </w:p>
+    <w:p>
+      <w:pPr>
+        <w:spacing w:after="0" w:line="240" w:lineRule="auto"/>
+        <w:rPr>
+          <w:rFonts w:ascii="Times New Roman" w:hAnsi="Times New Roman" w:cs="Times New Roman"/>
+          <w:sz w:val="24"/>
+          <w:szCs w:val="24"/>
+        </w:rPr>
+      </w:pPr>
+    </w:p>
+    <w:p>
+      <w:pPr>
+        <w:spacing w:after="0" w:line="240" w:lineRule="auto"/>
+        <w:rPr>
+          <w:rFonts w:ascii="Times New Roman" w:hAnsi="Times New Roman" w:cs="Times New Roman"/>
+          <w:sz w:val="24"/>
+          <w:szCs w:val="24"/>
+        </w:rPr>
+      </w:pPr>
+      <w:r>
+        <w:rPr>
+          <w:rFonts w:ascii="Times New Roman" w:hAnsi="Times New Roman" w:cs="Times New Roman"/>
+          <w:sz w:val="24"/>
+          <w:szCs w:val="24"/>
+        </w:rPr>
+        <w:t>5.  (</w:t>
+      </w:r>
+      <w:r>
+        <w:rPr>
+          <w:rFonts w:ascii="Times New Roman" w:hAnsi="Times New Roman" w:cs="Times New Roman"/>
+          <w:sz w:val="24"/>
+          <w:szCs w:val="24"/>
+        </w:rPr>
+        <w:t>Ten</w:t>
+      </w:r>
+      <w:r>
+        <w:rPr>
+          <w:rFonts w:ascii="Times New Roman" w:hAnsi="Times New Roman" w:cs="Times New Roman"/>
+          <w:sz w:val="24"/>
+          <w:szCs w:val="24"/>
+        </w:rPr>
+        <w:t xml:space="preserve"> points).  </w:t>
+      </w:r>
+      <w:r>
+        <w:rPr>
+          <w:rFonts w:ascii="Times New Roman" w:hAnsi="Times New Roman" w:cs="Times New Roman"/>
+          <w:sz w:val="24"/>
+          <w:szCs w:val="24"/>
+        </w:rPr>
+        <w:t xml:space="preserve">Jane and Joseph both work for </w:t>
+      </w:r>
+      <w:r>
+        <w:rPr>
+          <w:rFonts w:ascii="Times New Roman" w:hAnsi="Times New Roman" w:cs="Times New Roman"/>
+          <w:sz w:val="24"/>
+          <w:szCs w:val="24"/>
+        </w:rPr>
+        <w:t>Thom</w:t>
+      </w:r>
+      <w:r>
+        <w:rPr>
+          <w:rFonts w:ascii="Times New Roman" w:hAnsi="Times New Roman" w:cs="Times New Roman"/>
+          <w:sz w:val="24"/>
+          <w:szCs w:val="24"/>
+        </w:rPr>
+        <w:t>p</w:t>
+      </w:r>
+      <w:r>
+        <w:rPr>
+          <w:rFonts w:ascii="Times New Roman" w:hAnsi="Times New Roman" w:cs="Times New Roman"/>
+          <w:sz w:val="24"/>
+          <w:szCs w:val="24"/>
+        </w:rPr>
+        <w:t>son Distribution, Inc.</w:t>
+      </w:r>
+      <w:r>
+        <w:rPr>
+          <w:rFonts w:ascii="Times New Roman" w:hAnsi="Times New Roman" w:cs="Times New Roman"/>
+          <w:sz w:val="24"/>
+          <w:szCs w:val="24"/>
+        </w:rPr>
+        <w:t xml:space="preserve"> </w:t>
+      </w:r>
+      <w:r>
+        <w:rPr>
+          <w:rFonts w:ascii="Times New Roman" w:hAnsi="Times New Roman" w:cs="Times New Roman"/>
+          <w:sz w:val="24"/>
+          <w:szCs w:val="24"/>
+        </w:rPr>
+        <w:t xml:space="preserve"> Joseph is Jane’s supervisor and t</w:t>
+      </w:r>
+      <w:r>
+        <w:rPr>
+          <w:rFonts w:ascii="Times New Roman" w:hAnsi="Times New Roman" w:cs="Times New Roman"/>
+          <w:sz w:val="24"/>
+          <w:szCs w:val="24"/>
+        </w:rPr>
+        <w:t xml:space="preserve">hey are in a romantic relationship with each other.  Joseph has the authority to pick one of four people </w:t>
+      </w:r>
+      <w:r>
+        <w:rPr>
+          <w:rFonts w:ascii="Times New Roman" w:hAnsi="Times New Roman" w:cs="Times New Roman"/>
+          <w:sz w:val="24"/>
+          <w:szCs w:val="24"/>
+        </w:rPr>
+        <w:t>who a</w:t>
+      </w:r>
+      <w:r>
+        <w:rPr>
+          <w:rFonts w:ascii="Times New Roman" w:hAnsi="Times New Roman" w:cs="Times New Roman"/>
+          <w:sz w:val="24"/>
+          <w:szCs w:val="24"/>
+        </w:rPr>
+        <w:t>pp</w:t>
+      </w:r>
+      <w:r>
+        <w:rPr>
+          <w:rFonts w:ascii="Times New Roman" w:hAnsi="Times New Roman" w:cs="Times New Roman"/>
+          <w:sz w:val="24"/>
+          <w:szCs w:val="24"/>
+        </w:rPr>
+        <w:t xml:space="preserve">lied for the role of team leader, </w:t>
+      </w:r>
+      <w:r>
+        <w:rPr>
+          <w:rFonts w:ascii="Times New Roman" w:hAnsi="Times New Roman" w:cs="Times New Roman"/>
+          <w:sz w:val="24"/>
+          <w:szCs w:val="24"/>
+        </w:rPr>
+        <w:t>which comes with a raise in pay.  Joseph truly</w:t>
+      </w:r>
+      <w:r>
+        <w:rPr>
+          <w:rFonts w:ascii="Times New Roman" w:hAnsi="Times New Roman" w:cs="Times New Roman"/>
+          <w:sz w:val="24"/>
+          <w:szCs w:val="24"/>
+        </w:rPr>
+        <w:t xml:space="preserve"> believes that Jane is the best-qualified candidate, so h</w:t>
+      </w:r>
+      <w:r>
+        <w:rPr>
+          <w:rFonts w:ascii="Times New Roman" w:hAnsi="Times New Roman" w:cs="Times New Roman"/>
+          <w:sz w:val="24"/>
+          <w:szCs w:val="24"/>
+        </w:rPr>
+        <w:t xml:space="preserve">e </w:t>
+      </w:r>
+      <w:r>
+        <w:rPr>
+          <w:rFonts w:ascii="Times New Roman" w:hAnsi="Times New Roman" w:cs="Times New Roman"/>
+          <w:sz w:val="24"/>
+          <w:szCs w:val="24"/>
+        </w:rPr>
+        <w:t>selects</w:t>
+      </w:r>
+      <w:r>
+        <w:rPr>
+          <w:rFonts w:ascii="Times New Roman" w:hAnsi="Times New Roman" w:cs="Times New Roman"/>
+          <w:sz w:val="24"/>
+          <w:szCs w:val="24"/>
+        </w:rPr>
+        <w:t xml:space="preserve"> Jane.</w:t>
+      </w:r>
+    </w:p>
+    <w:p>
+      <w:pPr>
+        <w:spacing w:after="0" w:line="240" w:lineRule="auto"/>
+        <w:rPr>
+          <w:rFonts w:ascii="Times New Roman" w:hAnsi="Times New Roman" w:cs="Times New Roman"/>
+          <w:sz w:val="24"/>
+          <w:szCs w:val="24"/>
+        </w:rPr>
+      </w:pPr>
+    </w:p>
+    <w:p>
+      <w:pPr>
+        <w:spacing w:after="0" w:line="240" w:lineRule="auto"/>
+        <w:rPr>
+          <w:rFonts w:ascii="Times New Roman" w:hAnsi="Times New Roman" w:cs="Times New Roman"/>
+          <w:sz w:val="24"/>
+          <w:szCs w:val="24"/>
+        </w:rPr>
+      </w:pPr>
+      <w:r>
+        <w:rPr>
+          <w:rFonts w:ascii="Times New Roman" w:hAnsi="Times New Roman" w:cs="Times New Roman"/>
+          <w:sz w:val="24"/>
+          <w:szCs w:val="24"/>
+        </w:rPr>
+        <w:t>--</w:t>
+      </w:r>
+      <w:r>
+        <w:rPr>
+          <w:rFonts w:ascii="Times New Roman" w:hAnsi="Times New Roman" w:cs="Times New Roman"/>
+          <w:sz w:val="24"/>
+          <w:szCs w:val="24"/>
+        </w:rPr>
+        <w:t xml:space="preserve">Were Joseph’s actions to pick Jane ethical?  </w:t>
+      </w:r>
+    </w:p>
+    <w:p>
+      <w:pPr>
+        <w:spacing w:after="0" w:line="240" w:lineRule="auto"/>
+        <w:rPr>
+          <w:rFonts w:ascii="Times New Roman" w:hAnsi="Times New Roman" w:cs="Times New Roman"/>
+          <w:sz w:val="24"/>
+          <w:szCs w:val="24"/>
+        </w:rPr>
+      </w:pPr>
+    </w:p>
+    <w:p>
+      <w:pPr>
+        <w:spacing w:after="0" w:line="240" w:lineRule="auto"/>
+        <w:rPr>
+          <w:rFonts w:ascii="Times New Roman" w:hAnsi="Times New Roman" w:cs="Times New Roman"/>
+          <w:sz w:val="24"/>
+          <w:szCs w:val="24"/>
+        </w:rPr>
+      </w:pPr>
+      <w:r>
+        <w:rPr>
+          <w:rFonts w:ascii="Times New Roman" w:hAnsi="Times New Roman" w:cs="Times New Roman"/>
+          <w:sz w:val="24"/>
+          <w:szCs w:val="24"/>
+        </w:rPr>
+        <w:t>--What is the ethical standard that guides you?</w:t>
+      </w:r>
+    </w:p>
+    <w:p>
+      <w:pPr>
+        <w:spacing w:after="0" w:line="240" w:lineRule="auto"/>
+        <w:rPr>
+          <w:rFonts w:ascii="Times New Roman" w:hAnsi="Times New Roman" w:cs="Times New Roman"/>
+          <w:sz w:val="24"/>
+          <w:szCs w:val="24"/>
+        </w:rPr>
+      </w:pPr>
+    </w:p>
+    <w:p>
+      <w:pPr>
+        <w:spacing w:after="0" w:line="240" w:lineRule="auto"/>
+        <w:rPr>
+          <w:rFonts w:ascii="Times New Roman" w:hAnsi="Times New Roman" w:cs="Times New Roman"/>
+          <w:sz w:val="24"/>
+          <w:szCs w:val="24"/>
+        </w:rPr>
+      </w:pPr>
+      <w:r>
+        <w:rPr>
+          <w:rFonts w:ascii="Times New Roman" w:hAnsi="Times New Roman" w:cs="Times New Roman"/>
+          <w:sz w:val="24"/>
+          <w:szCs w:val="24"/>
+        </w:rPr>
+        <w:t>--What else should Joseph have done?</w:t>
+      </w:r>
+    </w:p>
+    <w:p>
+      <w:pPr>
+        <w:spacing w:after="0" w:line="240" w:lineRule="auto"/>
+        <w:rPr>
+          <w:rFonts w:ascii="Times New Roman" w:hAnsi="Times New Roman" w:cs="Times New Roman"/>
+          <w:sz w:val="24"/>
+          <w:szCs w:val="24"/>
+        </w:rPr>
+      </w:pPr>
+    </w:p>
+    <w:p>
+      <w:pPr>
+        <w:spacing w:after="0" w:line="240" w:lineRule="auto"/>
+        <w:rPr>
+          <w:rFonts w:ascii="Times New Roman" w:hAnsi="Times New Roman" w:cs="Times New Roman"/>
+          <w:sz w:val="24"/>
+          <w:szCs w:val="24"/>
+        </w:rPr>
+      </w:pPr>
+      <w:r>
+        <w:rPr>
+          <w:rFonts w:ascii="Times New Roman" w:hAnsi="Times New Roman" w:cs="Times New Roman"/>
+          <w:sz w:val="24"/>
+          <w:szCs w:val="24"/>
+        </w:rPr>
+        <w:t>Response:</w:t>
+      </w:r>
+    </w:p>
+    <w:p>
+      <w:pPr>
+        <w:spacing w:after="0" w:line="240" w:lineRule="auto"/>
+        <w:rPr>
+          <w:rFonts w:ascii="Times New Roman" w:hAnsi="Times New Roman" w:cs="Times New Roman"/>
+          <w:sz w:val="24"/>
+          <w:szCs w:val="24"/>
+        </w:rPr>
+      </w:pPr>
+      <w:r>
+        <w:rPr>
+          <w:rFonts w:ascii="Times New Roman" w:hAnsi="Times New Roman" w:cs="Times New Roman"/>
+          <w:sz w:val="24"/>
+          <w:szCs w:val="24"/>
+        </w:rPr>
+        <w:lastRenderedPageBreak/>
+        <w:t xml:space="preserve">No, I don’t think Joseph’s actions were ethical. Even though Jane might be the best-qualified candidate in Joseph’s mind, but due to the fact that joseph and Jane are in a romantic relationship with each other, it is hard to convince people that Joseph’s decision were not affected by their relationship, this may give people the impression of nepotism can make other candidates felt treated unfairly. </w:t>
+      </w:r>
+      <w:r>
+        <w:rPr>
+          <w:rFonts w:ascii="Times New Roman" w:hAnsi="Times New Roman" w:cs="Times New Roman"/>
+          <w:sz w:val="24"/>
+          <w:szCs w:val="24"/>
+        </w:rPr>
+        <w:t xml:space="preserve">Thus fairness is the ethical standard here, what Joseph could have done, is to present all the 4 candidates’  applications to other management level for making the decision of picking which one, and recuse himself from that decision making process. </w:t>
+      </w:r>
+    </w:p>
+    <w:p>
+      <w:pPr>
+        <w:spacing w:after="0" w:line="240" w:lineRule="auto"/>
+        <w:rPr>
+          <w:rFonts w:ascii="Times New Roman" w:hAnsi="Times New Roman" w:cs="Times New Roman"/>
+          <w:sz w:val="24"/>
+          <w:szCs w:val="24"/>
+        </w:rPr>
+      </w:pPr>
+    </w:p>
+    <w:p>
+      <w:pPr>
+        <w:spacing w:after="0" w:line="240" w:lineRule="auto"/>
+        <w:rPr>
+          <w:rFonts w:ascii="Times New Roman" w:hAnsi="Times New Roman" w:cs="Times New Roman"/>
+          <w:sz w:val="24"/>
+          <w:szCs w:val="24"/>
+        </w:rPr>
+      </w:pPr>
+      <w:r>
+        <w:rPr>
+          <w:rFonts w:ascii="Times New Roman" w:hAnsi="Times New Roman" w:cs="Times New Roman"/>
+          <w:sz w:val="24"/>
+          <w:szCs w:val="24"/>
+        </w:rPr>
+        <w:t>Citation:</w:t>
+      </w:r>
+    </w:p>
+    <w:p>
+      <w:pPr>
+        <w:spacing w:after="0" w:line="240" w:lineRule="auto"/>
+        <w:rPr>
+          <w:rFonts w:ascii="Times New Roman" w:hAnsi="Times New Roman" w:cs="Times New Roman"/>
+          <w:sz w:val="24"/>
+          <w:szCs w:val="24"/>
+        </w:rPr>
+      </w:pPr>
+      <w:r>
+        <w:rPr>
+          <w:rFonts w:ascii="Times New Roman" w:hAnsi="Times New Roman" w:cs="Times New Roman"/>
+          <w:sz w:val="24"/>
+          <w:szCs w:val="24"/>
+        </w:rPr>
+        <w:t xml:space="preserve">Allen, S. (2017). </w:t>
+      </w:r>
+      <w:r>
+        <w:rPr>
+          <w:rFonts w:ascii="Times New Roman" w:hAnsi="Times New Roman" w:cs="Times New Roman"/>
+          <w:sz w:val="24"/>
+          <w:szCs w:val="24"/>
+        </w:rPr>
+        <w:t xml:space="preserve">Business Ethics  Social Responsibility with note pages 0816 </w:t>
+      </w:r>
+      <w:r>
+        <w:rPr>
+          <w:rFonts w:ascii="Times New Roman" w:hAnsi="Times New Roman" w:cs="Times New Roman"/>
+          <w:sz w:val="24"/>
+          <w:szCs w:val="24"/>
+        </w:rPr>
+        <w:t xml:space="preserve">[PowerPoint Slides]. Retrieved from </w:t>
+      </w:r>
+      <w:hyperlink r:id="rId11" w:history="1">
+        <w:r>
+          <w:rPr>
+            <w:rStyle w:val="Hyperlink"/>
+            <w:rFonts w:ascii="Times New Roman" w:hAnsi="Times New Roman" w:cs="Times New Roman"/>
+            <w:sz w:val="24"/>
+            <w:szCs w:val="24"/>
+          </w:rPr>
+          <w:t>http://elearning.uona.edu/course/view.php?id=676</w:t>
+        </w:r>
+      </w:hyperlink>
+      <w:r>
+        <w:rPr>
+          <w:rFonts w:ascii="Times New Roman" w:hAnsi="Times New Roman" w:cs="Times New Roman"/>
+          <w:sz w:val="24"/>
+          <w:szCs w:val="24"/>
+        </w:rPr>
+        <w:t xml:space="preserve"> </w:t>
+      </w:r>
+    </w:p>
+    <w:p>
+      <w:pPr>
+        <w:spacing w:after="0" w:line="240" w:lineRule="auto"/>
+        <w:rPr>
+          <w:rFonts w:ascii="Times New Roman" w:hAnsi="Times New Roman" w:cs="Times New Roman"/>
+          <w:sz w:val="24"/>
+          <w:szCs w:val="24"/>
+        </w:rPr>
+      </w:pPr>
+    </w:p>
+    <w:p>
+      <w:pPr>
+        <w:spacing w:after="0" w:line="240" w:lineRule="auto"/>
+        <w:rPr>
+          <w:rFonts w:ascii="Times New Roman" w:hAnsi="Times New Roman" w:cs="Times New Roman"/>
+          <w:sz w:val="24"/>
+          <w:szCs w:val="24"/>
+        </w:rPr>
+      </w:pPr>
+    </w:p>
+    <w:p>
+      <w:pPr>
+        <w:spacing w:after="0" w:line="240" w:lineRule="auto"/>
+        <w:rPr>
+          <w:rFonts w:ascii="Times New Roman" w:hAnsi="Times New Roman" w:cs="Times New Roman"/>
+          <w:sz w:val="24"/>
+          <w:szCs w:val="24"/>
+        </w:rPr>
+      </w:pPr>
+      <w:r>
+        <w:rPr>
+          <w:rFonts w:ascii="Times New Roman" w:hAnsi="Times New Roman" w:cs="Times New Roman"/>
+          <w:sz w:val="24"/>
+          <w:szCs w:val="24"/>
+        </w:rPr>
+        <w:t>6.  (</w:t>
+      </w:r>
+      <w:r>
+        <w:rPr>
+          <w:rFonts w:ascii="Times New Roman" w:hAnsi="Times New Roman" w:cs="Times New Roman"/>
+          <w:sz w:val="24"/>
+          <w:szCs w:val="24"/>
+        </w:rPr>
+        <w:t>Ten</w:t>
+      </w:r>
+      <w:r>
+        <w:rPr>
+          <w:rFonts w:ascii="Times New Roman" w:hAnsi="Times New Roman" w:cs="Times New Roman"/>
+          <w:sz w:val="24"/>
+          <w:szCs w:val="24"/>
+        </w:rPr>
+        <w:t xml:space="preserve"> points</w:t>
+      </w:r>
+      <w:r>
+        <w:rPr>
+          <w:rFonts w:ascii="Times New Roman" w:hAnsi="Times New Roman" w:cs="Times New Roman"/>
+          <w:sz w:val="24"/>
+          <w:szCs w:val="24"/>
+        </w:rPr>
+        <w:t xml:space="preserve">) </w:t>
+      </w:r>
+      <w:r>
+        <w:rPr>
+          <w:rFonts w:ascii="Times New Roman" w:hAnsi="Times New Roman" w:cs="Times New Roman"/>
+          <w:sz w:val="24"/>
+          <w:szCs w:val="24"/>
+        </w:rPr>
+        <w:t>Edward is the Chief Financial Officer for a government organization who needs to fill the role of his Com</w:t>
+      </w:r>
+      <w:r>
+        <w:rPr>
+          <w:rFonts w:ascii="Times New Roman" w:hAnsi="Times New Roman" w:cs="Times New Roman"/>
+          <w:sz w:val="24"/>
+          <w:szCs w:val="24"/>
+        </w:rPr>
+        <w:t>p</w:t>
+      </w:r>
+      <w:r>
+        <w:rPr>
+          <w:rFonts w:ascii="Times New Roman" w:hAnsi="Times New Roman" w:cs="Times New Roman"/>
+          <w:sz w:val="24"/>
+          <w:szCs w:val="24"/>
+        </w:rPr>
+        <w:t xml:space="preserve">troller. While reviewing the vacancy announcement for the job, he is trying to determine if he is going to use internal recruiting or external recruiting to fill this critical role. What factors does he need to be aware of in determining if he is going to hire from outside the organization? </w:t>
+      </w:r>
+    </w:p>
+    <w:p>
+      <w:pPr>
+        <w:spacing w:after="0" w:line="240" w:lineRule="auto"/>
+        <w:rPr>
+          <w:rFonts w:ascii="Times New Roman" w:hAnsi="Times New Roman" w:cs="Times New Roman"/>
+          <w:sz w:val="24"/>
+          <w:szCs w:val="24"/>
+        </w:rPr>
+      </w:pPr>
+    </w:p>
+    <w:p>
+      <w:pPr>
+        <w:spacing w:after="0" w:line="240" w:lineRule="auto"/>
+        <w:rPr>
+          <w:rFonts w:ascii="Times New Roman" w:hAnsi="Times New Roman" w:cs="Times New Roman"/>
+          <w:sz w:val="24"/>
+          <w:szCs w:val="24"/>
+        </w:rPr>
+      </w:pPr>
+      <w:r>
+        <w:rPr>
+          <w:rFonts w:ascii="Times New Roman" w:hAnsi="Times New Roman" w:cs="Times New Roman"/>
+          <w:sz w:val="24"/>
+          <w:szCs w:val="24"/>
+        </w:rPr>
+        <w:t>Response:</w:t>
+      </w:r>
+    </w:p>
+    <w:p>
+      <w:pPr>
+        <w:spacing w:after="0" w:line="240" w:lineRule="auto"/>
+        <w:rPr>
+          <w:rFonts w:ascii="Times New Roman" w:hAnsi="Times New Roman" w:cs="Times New Roman"/>
+          <w:sz w:val="24"/>
+          <w:szCs w:val="24"/>
+        </w:rPr>
+      </w:pPr>
+      <w:r>
+        <w:rPr>
+          <w:rFonts w:ascii="Times New Roman" w:hAnsi="Times New Roman" w:cs="Times New Roman"/>
+          <w:sz w:val="24"/>
+          <w:szCs w:val="24"/>
+        </w:rPr>
+        <w:t xml:space="preserve">1. Hiring from outside of the organization could cost more money and time than hiring internally. </w:t>
+      </w:r>
+    </w:p>
+    <w:p>
+      <w:pPr>
+        <w:spacing w:after="0" w:line="240" w:lineRule="auto"/>
+        <w:rPr>
+          <w:rFonts w:ascii="Times New Roman" w:hAnsi="Times New Roman" w:cs="Times New Roman"/>
+          <w:sz w:val="24"/>
+          <w:szCs w:val="24"/>
+        </w:rPr>
+      </w:pPr>
+      <w:r>
+        <w:rPr>
+          <w:rFonts w:ascii="Times New Roman" w:hAnsi="Times New Roman" w:cs="Times New Roman"/>
+          <w:sz w:val="24"/>
+          <w:szCs w:val="24"/>
+        </w:rPr>
+        <w:t>2.</w:t>
+      </w:r>
+      <w:r>
+        <w:rPr>
+          <w:rFonts w:ascii="Times New Roman" w:hAnsi="Times New Roman" w:cs="Times New Roman"/>
+          <w:sz w:val="24"/>
+          <w:szCs w:val="24"/>
+        </w:rPr>
+        <w:t xml:space="preserve"> External candidate may not</w:t>
+      </w:r>
+      <w:r>
+        <w:rPr>
+          <w:rFonts w:ascii="Times New Roman" w:hAnsi="Times New Roman" w:cs="Times New Roman"/>
+          <w:sz w:val="24"/>
+          <w:szCs w:val="24"/>
+        </w:rPr>
+        <w:t xml:space="preserve"> know the organization as well as the internal candidate</w:t>
+      </w:r>
+      <w:r>
+        <w:rPr>
+          <w:rFonts w:ascii="Times New Roman" w:hAnsi="Times New Roman" w:cs="Times New Roman"/>
+          <w:sz w:val="24"/>
+          <w:szCs w:val="24"/>
+        </w:rPr>
+        <w:t>, who should have a better institutional knowledge</w:t>
+      </w:r>
+      <w:r>
+        <w:rPr>
+          <w:rFonts w:ascii="Times New Roman" w:hAnsi="Times New Roman" w:cs="Times New Roman"/>
+          <w:sz w:val="24"/>
+          <w:szCs w:val="24"/>
+        </w:rPr>
+        <w:t xml:space="preserve">. </w:t>
+      </w:r>
+    </w:p>
+    <w:p>
+      <w:pPr>
+        <w:spacing w:after="0" w:line="240" w:lineRule="auto"/>
+        <w:rPr>
+          <w:rFonts w:ascii="Times New Roman" w:hAnsi="Times New Roman" w:cs="Times New Roman"/>
+          <w:sz w:val="24"/>
+          <w:szCs w:val="24"/>
+        </w:rPr>
+      </w:pPr>
+      <w:r>
+        <w:rPr>
+          <w:rFonts w:ascii="Times New Roman" w:hAnsi="Times New Roman" w:cs="Times New Roman"/>
+          <w:sz w:val="24"/>
+          <w:szCs w:val="24"/>
+        </w:rPr>
+        <w:t xml:space="preserve">3. </w:t>
+      </w:r>
+      <w:r>
+        <w:rPr>
+          <w:rFonts w:ascii="Times New Roman" w:hAnsi="Times New Roman" w:cs="Times New Roman"/>
+          <w:sz w:val="24"/>
+          <w:szCs w:val="24"/>
+        </w:rPr>
+        <w:t>External candidate’s performance history may not be as sufficient as the</w:t>
+      </w:r>
+      <w:r>
+        <w:rPr>
+          <w:rFonts w:ascii="Times New Roman" w:hAnsi="Times New Roman" w:cs="Times New Roman"/>
+          <w:sz w:val="24"/>
+          <w:szCs w:val="24"/>
+        </w:rPr>
+        <w:t xml:space="preserve"> internal candidate</w:t>
+      </w:r>
+      <w:r>
+        <w:rPr>
+          <w:rFonts w:ascii="Times New Roman" w:hAnsi="Times New Roman" w:cs="Times New Roman"/>
+          <w:sz w:val="24"/>
+          <w:szCs w:val="24"/>
+        </w:rPr>
+        <w:t>s’</w:t>
+      </w:r>
+      <w:r>
+        <w:rPr>
+          <w:rFonts w:ascii="Times New Roman" w:hAnsi="Times New Roman" w:cs="Times New Roman"/>
+          <w:sz w:val="24"/>
+          <w:szCs w:val="24"/>
+        </w:rPr>
+        <w:t>.</w:t>
+      </w:r>
+    </w:p>
+    <w:p>
+      <w:pPr>
+        <w:spacing w:after="0" w:line="240" w:lineRule="auto"/>
+        <w:rPr>
+          <w:rFonts w:ascii="Times New Roman" w:hAnsi="Times New Roman" w:cs="Times New Roman"/>
+          <w:sz w:val="24"/>
+          <w:szCs w:val="24"/>
+        </w:rPr>
+      </w:pPr>
+      <w:r>
+        <w:rPr>
+          <w:rFonts w:ascii="Times New Roman" w:hAnsi="Times New Roman" w:cs="Times New Roman"/>
+          <w:sz w:val="24"/>
+          <w:szCs w:val="24"/>
+        </w:rPr>
+        <w:t xml:space="preserve">4. If determining in hiring from outside, be aware that the internal candidate may be disappointed that he or she did not get the job, so you should look for ways to keep him or her motivated or engaged. </w:t>
+      </w:r>
+    </w:p>
+    <w:p>
+      <w:pPr>
+        <w:spacing w:after="0" w:line="240" w:lineRule="auto"/>
+        <w:rPr>
+          <w:rFonts w:ascii="Times New Roman" w:hAnsi="Times New Roman" w:cs="Times New Roman"/>
+          <w:sz w:val="24"/>
+          <w:szCs w:val="24"/>
+        </w:rPr>
+      </w:pPr>
+      <w:r>
+        <w:rPr>
+          <w:rFonts w:ascii="Times New Roman" w:hAnsi="Times New Roman" w:cs="Times New Roman"/>
+          <w:sz w:val="24"/>
+          <w:szCs w:val="24"/>
+        </w:rPr>
+        <w:t>4.</w:t>
+      </w:r>
+      <w:r>
+        <w:rPr>
+          <w:rFonts w:ascii="Times New Roman" w:hAnsi="Times New Roman" w:cs="Times New Roman"/>
+          <w:sz w:val="24"/>
+          <w:szCs w:val="24"/>
+        </w:rPr>
+        <w:t xml:space="preserve"> </w:t>
+      </w:r>
+      <w:r>
+        <w:rPr>
+          <w:rFonts w:ascii="Times New Roman" w:hAnsi="Times New Roman" w:cs="Times New Roman"/>
+          <w:sz w:val="24"/>
+          <w:szCs w:val="24"/>
+        </w:rPr>
+        <w:t>External candidate</w:t>
+      </w:r>
+      <w:r>
+        <w:rPr>
+          <w:rFonts w:ascii="Times New Roman" w:hAnsi="Times New Roman" w:cs="Times New Roman"/>
+          <w:sz w:val="24"/>
+          <w:szCs w:val="24"/>
+        </w:rPr>
+        <w:t xml:space="preserve"> may bring in outsider’s perspective and new kills. </w:t>
+      </w:r>
+    </w:p>
+    <w:p>
+      <w:pPr>
+        <w:spacing w:after="0" w:line="240" w:lineRule="auto"/>
+        <w:rPr>
+          <w:rFonts w:ascii="Times New Roman" w:hAnsi="Times New Roman" w:cs="Times New Roman"/>
+          <w:sz w:val="24"/>
+          <w:szCs w:val="24"/>
+        </w:rPr>
+      </w:pPr>
+    </w:p>
+    <w:p>
+      <w:pPr>
+        <w:spacing w:after="0" w:line="240" w:lineRule="auto"/>
+        <w:rPr>
+          <w:rFonts w:ascii="Times New Roman" w:hAnsi="Times New Roman" w:cs="Times New Roman"/>
+          <w:sz w:val="24"/>
+          <w:szCs w:val="24"/>
+        </w:rPr>
+      </w:pPr>
+      <w:r>
+        <w:rPr>
+          <w:rFonts w:ascii="Times New Roman" w:hAnsi="Times New Roman" w:cs="Times New Roman"/>
+          <w:sz w:val="24"/>
+          <w:szCs w:val="24"/>
+        </w:rPr>
+        <w:t>Citation:</w:t>
+      </w:r>
+    </w:p>
+    <w:p>
+      <w:pPr>
+        <w:spacing w:after="0" w:line="240" w:lineRule="auto"/>
+        <w:rPr>
+          <w:rFonts w:ascii="Times New Roman" w:hAnsi="Times New Roman" w:cs="Times New Roman"/>
+          <w:sz w:val="24"/>
+          <w:szCs w:val="24"/>
+        </w:rPr>
+      </w:pPr>
+      <w:r>
+        <w:rPr>
+          <w:rFonts w:ascii="Times New Roman" w:hAnsi="Times New Roman" w:cs="Times New Roman"/>
+          <w:sz w:val="24"/>
+          <w:szCs w:val="24"/>
+        </w:rPr>
+        <w:t>Team, H. S. (2017, 7 3). Internal vs. External Hires: Pros, Cons &amp; Considerations. Retrieved from Adpinfo: http://sbshrs.adpinfo.com/blog/internal-vs-external-hires-pros-cons-considerations</w:t>
+      </w:r>
+    </w:p>
+    <w:p>
+      <w:pPr>
+        <w:spacing w:after="0" w:line="240" w:lineRule="auto"/>
+        <w:rPr>
+          <w:rFonts w:ascii="Times New Roman" w:hAnsi="Times New Roman" w:cs="Times New Roman"/>
+          <w:sz w:val="24"/>
+          <w:szCs w:val="24"/>
+        </w:rPr>
+      </w:pPr>
+    </w:p>
+    <w:p>
+      <w:pPr>
+        <w:spacing w:after="0" w:line="240" w:lineRule="auto"/>
+        <w:rPr>
+          <w:rFonts w:ascii="Times New Roman" w:hAnsi="Times New Roman" w:cs="Times New Roman"/>
+          <w:sz w:val="24"/>
+          <w:szCs w:val="24"/>
+        </w:rPr>
+      </w:pPr>
+    </w:p>
+    <w:p>
+      <w:pPr>
+        <w:spacing w:after="0" w:line="240" w:lineRule="auto"/>
+        <w:rPr>
+          <w:rFonts w:ascii="Times New Roman" w:hAnsi="Times New Roman" w:cs="Times New Roman"/>
+          <w:sz w:val="24"/>
+          <w:szCs w:val="24"/>
+        </w:rPr>
+      </w:pPr>
+      <w:r>
+        <w:rPr>
+          <w:rFonts w:ascii="Times New Roman" w:hAnsi="Times New Roman" w:cs="Times New Roman"/>
+          <w:sz w:val="24"/>
+          <w:szCs w:val="24"/>
+        </w:rPr>
+        <w:t>7.  (Ten points)  Do you believe the following practices are ethical?</w:t>
+      </w:r>
+      <w:r>
+        <w:rPr>
+          <w:rFonts w:ascii="Times New Roman" w:hAnsi="Times New Roman" w:cs="Times New Roman"/>
+          <w:sz w:val="24"/>
+          <w:szCs w:val="24"/>
+        </w:rPr>
+        <w:t xml:space="preserve">  </w:t>
+      </w:r>
+      <w:r>
+        <w:rPr>
+          <w:rFonts w:ascii="Times New Roman" w:hAnsi="Times New Roman" w:cs="Times New Roman"/>
+          <w:b/>
+          <w:i/>
+          <w:sz w:val="24"/>
+          <w:szCs w:val="24"/>
+        </w:rPr>
         <w:t>Defend</w:t>
       </w:r>
       <w:r>
@@ -1831,7 +2738,6 @@
           <w:sz w:val="24"/>
           <w:szCs w:val="24"/>
         </w:rPr>
-        <w:lastRenderedPageBreak/>
         <w:tab/>
         <w:t>b. A business policy that prohibits you as an employee for discussing your salary or wage with a co-worker.</w:t>
       </w:r>
@@ -1845,16 +2751,6 @@
           <w:szCs w:val="24"/>
         </w:rPr>
       </w:pPr>
-    </w:p>
-    <w:p>
-      <w:pPr>
-        <w:spacing w:after="0" w:line="240" w:lineRule="auto"/>
-        <w:rPr>
-          <w:rFonts w:ascii="Times New Roman" w:hAnsi="Times New Roman" w:cs="Times New Roman"/>
-          <w:sz w:val="24"/>
-          <w:szCs w:val="24"/>
-        </w:rPr>
-      </w:pPr>
       <w:r>
         <w:rPr>
           <w:rFonts w:ascii="Times New Roman" w:hAnsi="Times New Roman" w:cs="Times New Roman"/>
@@ -1862,18 +2758,161 @@
           <w:szCs w:val="24"/>
         </w:rPr>
         <w:tab/>
-        <w:t xml:space="preserve">c. An employer denying you a job </w:t>
-      </w:r>
-      <w:proofErr w:type="gramStart"/>
-      <w:r>
-        <w:rPr>
-          <w:rFonts w:ascii="Times New Roman" w:hAnsi="Times New Roman" w:cs="Times New Roman"/>
-          <w:sz w:val="24"/>
-          <w:szCs w:val="24"/>
-        </w:rPr>
-        <w:t>offer</w:t>
-      </w:r>
-      <w:proofErr w:type="gramEnd"/>
+        <w:t xml:space="preserve">c. An employer denying you a job offer </w:t>
+      </w:r>
+      <w:r>
+        <w:rPr>
+          <w:rFonts w:ascii="Times New Roman" w:hAnsi="Times New Roman" w:cs="Times New Roman"/>
+          <w:sz w:val="24"/>
+          <w:szCs w:val="24"/>
+          <w:u w:val="single"/>
+        </w:rPr>
+        <w:t>solely</w:t>
+      </w:r>
+      <w:r>
+        <w:rPr>
+          <w:rFonts w:ascii="Times New Roman" w:hAnsi="Times New Roman" w:cs="Times New Roman"/>
+          <w:sz w:val="24"/>
+          <w:szCs w:val="24"/>
+        </w:rPr>
+        <w:t xml:space="preserve"> because you were convicted of a crime.  (Note, in the District of Columbia, employers may not conduct a criminal background search before making a job offer.  In the fifty states, such a practice is legal.  This question is about the ethics of such a search).</w:t>
+      </w:r>
+    </w:p>
+    <w:p>
+      <w:pPr>
+        <w:spacing w:after="0" w:line="240" w:lineRule="auto"/>
+        <w:rPr>
+          <w:rFonts w:ascii="Times New Roman" w:hAnsi="Times New Roman" w:cs="Times New Roman"/>
+          <w:sz w:val="24"/>
+          <w:szCs w:val="24"/>
+        </w:rPr>
+      </w:pPr>
+    </w:p>
+    <w:p>
+      <w:pPr>
+        <w:pStyle w:val="ListParagraph"/>
+        <w:numPr>
+          <w:ilvl w:val="0"/>
+          <w:numId w:val="5"/>
+        </w:numPr>
+        <w:spacing w:after="0" w:line="240" w:lineRule="auto"/>
+        <w:rPr>
+          <w:rFonts w:ascii="Times New Roman" w:hAnsi="Times New Roman" w:cs="Times New Roman"/>
+          <w:sz w:val="24"/>
+          <w:szCs w:val="24"/>
+        </w:rPr>
+      </w:pPr>
+      <w:r>
+        <w:rPr>
+          <w:rFonts w:ascii="Times New Roman" w:hAnsi="Times New Roman" w:cs="Times New Roman"/>
+          <w:sz w:val="24"/>
+          <w:szCs w:val="24"/>
+        </w:rPr>
+        <w:t xml:space="preserve">I don’t think it’s ethical to involve my social media history into the decision making process of hiring me or not. The decision should be focused on whether I would provide qualified skills to the job, instead my of personal living styles, or political views, or my preference of any sport team. I don’t think it’s ethical it involve my personal life style into the employment decision. </w:t>
+      </w:r>
+    </w:p>
+    <w:p>
+      <w:pPr>
+        <w:pStyle w:val="ListParagraph"/>
+        <w:numPr>
+          <w:ilvl w:val="0"/>
+          <w:numId w:val="5"/>
+        </w:numPr>
+        <w:spacing w:after="0" w:line="240" w:lineRule="auto"/>
+        <w:rPr>
+          <w:rFonts w:ascii="Times New Roman" w:hAnsi="Times New Roman" w:cs="Times New Roman"/>
+          <w:sz w:val="24"/>
+          <w:szCs w:val="24"/>
+        </w:rPr>
+      </w:pPr>
+      <w:r>
+        <w:rPr>
+          <w:rFonts w:ascii="Times New Roman" w:hAnsi="Times New Roman" w:cs="Times New Roman"/>
+          <w:sz w:val="24"/>
+          <w:szCs w:val="24"/>
+        </w:rPr>
+        <w:t xml:space="preserve">I don’t think this business policy is ethical. People talking about their salaries based on their own wills should not be forbidden </w:t>
+      </w:r>
+      <w:r>
+        <w:rPr>
+          <w:rFonts w:ascii="Times New Roman" w:hAnsi="Times New Roman" w:cs="Times New Roman"/>
+          <w:sz w:val="24"/>
+          <w:szCs w:val="24"/>
+        </w:rPr>
+        <w:t xml:space="preserve">or threatened </w:t>
+      </w:r>
+      <w:r>
+        <w:rPr>
+          <w:rFonts w:ascii="Times New Roman" w:hAnsi="Times New Roman" w:cs="Times New Roman"/>
+          <w:sz w:val="24"/>
+          <w:szCs w:val="24"/>
+        </w:rPr>
+        <w:t xml:space="preserve">by the business policy, </w:t>
+      </w:r>
+      <w:r>
+        <w:rPr>
+          <w:rFonts w:ascii="Times New Roman" w:hAnsi="Times New Roman" w:cs="Times New Roman"/>
+          <w:sz w:val="24"/>
+          <w:szCs w:val="24"/>
+        </w:rPr>
+        <w:t xml:space="preserve">people has the constitutional rights to choose to discuss or not to discuss about their salaries </w:t>
+      </w:r>
+      <w:r>
+        <w:rPr>
+          <w:rFonts w:ascii="Times New Roman" w:hAnsi="Times New Roman" w:cs="Times New Roman"/>
+          <w:sz w:val="24"/>
+          <w:szCs w:val="24"/>
+        </w:rPr>
+        <w:t>openly</w:t>
+      </w:r>
+      <w:r>
+        <w:rPr>
+          <w:rFonts w:ascii="Times New Roman" w:hAnsi="Times New Roman" w:cs="Times New Roman"/>
+          <w:sz w:val="24"/>
+          <w:szCs w:val="24"/>
+        </w:rPr>
+        <w:t xml:space="preserve">. I don’t think the policy prohibiting that </w:t>
+      </w:r>
+      <w:r>
+        <w:rPr>
+          <w:rFonts w:ascii="Times New Roman" w:hAnsi="Times New Roman" w:cs="Times New Roman"/>
+          <w:sz w:val="24"/>
+          <w:szCs w:val="24"/>
+        </w:rPr>
+        <w:t>would</w:t>
+      </w:r>
+      <w:r>
+        <w:rPr>
+          <w:rFonts w:ascii="Times New Roman" w:hAnsi="Times New Roman" w:cs="Times New Roman"/>
+          <w:sz w:val="24"/>
+          <w:szCs w:val="24"/>
+        </w:rPr>
+        <w:t xml:space="preserve"> be working or ethical, people could tal</w:t>
+      </w:r>
+      <w:r>
+        <w:rPr>
+          <w:rFonts w:ascii="Times New Roman" w:hAnsi="Times New Roman" w:cs="Times New Roman"/>
+          <w:sz w:val="24"/>
+          <w:szCs w:val="24"/>
+        </w:rPr>
+        <w:t>k about their salaries</w:t>
+      </w:r>
+      <w:r>
+        <w:rPr>
+          <w:rFonts w:ascii="Times New Roman" w:hAnsi="Times New Roman" w:cs="Times New Roman"/>
+          <w:sz w:val="24"/>
+          <w:szCs w:val="24"/>
+        </w:rPr>
+        <w:t xml:space="preserve"> anyways</w:t>
+      </w:r>
+      <w:r>
+        <w:rPr>
+          <w:rFonts w:ascii="Times New Roman" w:hAnsi="Times New Roman" w:cs="Times New Roman"/>
+          <w:sz w:val="24"/>
+          <w:szCs w:val="24"/>
+        </w:rPr>
+        <w:t>, it they choose to.</w:t>
+      </w:r>
       <w:r>
         <w:rPr>
           <w:rFonts w:ascii="Times New Roman" w:hAnsi="Times New Roman" w:cs="Times New Roman"/>
@@ -1887,18 +2926,255 @@
           <w:rFonts w:ascii="Times New Roman" w:hAnsi="Times New Roman" w:cs="Times New Roman"/>
           <w:sz w:val="24"/>
           <w:szCs w:val="24"/>
-          <w:u w:val="single"/>
-        </w:rPr>
-        <w:t>solely</w:t>
-      </w:r>
-      <w:r>
-        <w:rPr>
-          <w:rFonts w:ascii="Times New Roman" w:hAnsi="Times New Roman" w:cs="Times New Roman"/>
-          <w:sz w:val="24"/>
-          <w:szCs w:val="24"/>
-        </w:rPr>
-        <w:t xml:space="preserve"> because you were convicted of a crime.  (Note, in the District of Columbia, employers may not conduct a criminal background search before making a job offer.  In the fifty states, such a practice is legal.  This question is about the ethics of such a search).</w:t>
-      </w:r>
+        </w:rPr>
+        <w:t>That’s their</w:t>
+      </w:r>
+      <w:r>
+        <w:rPr>
+          <w:rFonts w:ascii="Times New Roman" w:hAnsi="Times New Roman" w:cs="Times New Roman"/>
+          <w:sz w:val="24"/>
+          <w:szCs w:val="24"/>
+        </w:rPr>
+        <w:t xml:space="preserve"> right, which should not be su</w:t>
+      </w:r>
+      <w:r>
+        <w:rPr>
+          <w:rFonts w:ascii="Times New Roman" w:hAnsi="Times New Roman" w:cs="Times New Roman"/>
+          <w:sz w:val="24"/>
+          <w:szCs w:val="24"/>
+        </w:rPr>
+        <w:t>p</w:t>
+      </w:r>
+      <w:r>
+        <w:rPr>
+          <w:rFonts w:ascii="Times New Roman" w:hAnsi="Times New Roman" w:cs="Times New Roman"/>
+          <w:sz w:val="24"/>
+          <w:szCs w:val="24"/>
+        </w:rPr>
+        <w:t>p</w:t>
+      </w:r>
+      <w:r>
+        <w:rPr>
+          <w:rFonts w:ascii="Times New Roman" w:hAnsi="Times New Roman" w:cs="Times New Roman"/>
+          <w:sz w:val="24"/>
+          <w:szCs w:val="24"/>
+        </w:rPr>
+        <w:t xml:space="preserve">ressed by any company policy. </w:t>
+      </w:r>
+    </w:p>
+    <w:p>
+      <w:pPr>
+        <w:pStyle w:val="ListParagraph"/>
+        <w:numPr>
+          <w:ilvl w:val="0"/>
+          <w:numId w:val="5"/>
+        </w:numPr>
+        <w:spacing w:after="0" w:line="240" w:lineRule="auto"/>
+        <w:rPr>
+          <w:rFonts w:ascii="Times New Roman" w:hAnsi="Times New Roman" w:cs="Times New Roman"/>
+          <w:sz w:val="24"/>
+          <w:szCs w:val="24"/>
+        </w:rPr>
+      </w:pPr>
+      <w:r>
+        <w:rPr>
+          <w:rFonts w:ascii="Times New Roman" w:hAnsi="Times New Roman" w:cs="Times New Roman"/>
+          <w:sz w:val="24"/>
+          <w:szCs w:val="24"/>
+        </w:rPr>
+        <w:lastRenderedPageBreak/>
+        <w:t>I think that’s ethical, the emp</w:t>
+      </w:r>
+      <w:r>
+        <w:rPr>
+          <w:rFonts w:ascii="Times New Roman" w:hAnsi="Times New Roman" w:cs="Times New Roman"/>
+          <w:sz w:val="24"/>
+          <w:szCs w:val="24"/>
+        </w:rPr>
+        <w:t xml:space="preserve">loyer have to consider the safety of their other employees if they found out you are a convicted criminal, it’s totally </w:t>
+      </w:r>
+      <w:r>
+        <w:rPr>
+          <w:rFonts w:ascii="Times New Roman" w:hAnsi="Times New Roman" w:cs="Times New Roman"/>
+          <w:sz w:val="24"/>
+          <w:szCs w:val="24"/>
+        </w:rPr>
+        <w:t xml:space="preserve">ethical to protect the greater many against a smaller group, in the case is the candidate convicted with a crime. </w:t>
+      </w:r>
+      <w:r>
+        <w:rPr>
+          <w:rFonts w:ascii="Times New Roman" w:hAnsi="Times New Roman" w:cs="Times New Roman"/>
+          <w:sz w:val="24"/>
+          <w:szCs w:val="24"/>
+        </w:rPr>
+        <w:t xml:space="preserve">I felt it’s ethical and considerate for other employees. </w:t>
+      </w:r>
+      <w:bookmarkStart w:id="0" w:name="_GoBack"/>
+      <w:bookmarkEnd w:id="0"/>
+    </w:p>
+    <w:p>
+      <w:pPr>
+        <w:spacing w:after="0" w:line="240" w:lineRule="auto"/>
+        <w:rPr>
+          <w:rFonts w:ascii="Times New Roman" w:hAnsi="Times New Roman" w:cs="Times New Roman"/>
+          <w:sz w:val="24"/>
+          <w:szCs w:val="24"/>
+        </w:rPr>
+      </w:pPr>
+    </w:p>
+    <w:sdt>
+      <w:sdtPr>
+        <w:id w:val="-1371141451"/>
+        <w:docPartObj>
+          <w:docPartGallery w:val="Bibliographies"/>
+          <w:docPartUnique/>
+        </w:docPartObj>
+      </w:sdtPr>
+      <w:sdtEndPr>
+        <w:rPr>
+          <w:rFonts w:asciiTheme="minorHAnsi" w:eastAsiaTheme="minorEastAsia" w:hAnsiTheme="minorHAnsi" w:cstheme="minorBidi"/>
+          <w:b w:val="0"/>
+          <w:bCs w:val="0"/>
+          <w:color w:val="auto"/>
+          <w:sz w:val="22"/>
+          <w:szCs w:val="22"/>
+          <w:lang w:eastAsia="zh-CN"/>
+        </w:rPr>
+      </w:sdtEndPr>
+      <w:sdtContent>
+        <w:p>
+          <w:pPr>
+            <w:pStyle w:val="Heading1"/>
+          </w:pPr>
+          <w:r>
+            <w:t>Bibliography</w:t>
+          </w:r>
+        </w:p>
+        <w:sdt>
+          <w:sdtPr>
+            <w:id w:val="111145805"/>
+            <w:bibliography/>
+          </w:sdtPr>
+          <w:sdtContent>
+            <w:p>
+              <w:pPr>
+                <w:pStyle w:val="Bibliography"/>
+                <w:ind w:left="720" w:hanging="720"/>
+                <w:rPr>
+                  <w:noProof/>
+                </w:rPr>
+              </w:pPr>
+              <w:r>
+                <w:fldChar w:fldCharType="begin"/>
+              </w:r>
+              <w:r>
+                <w:instrText xml:space="preserve"> BIBLIOGRAPHY </w:instrText>
+              </w:r>
+              <w:r>
+                <w:fldChar w:fldCharType="separate"/>
+              </w:r>
+              <w:r>
+                <w:rPr>
+                  <w:noProof/>
+                </w:rPr>
+                <w:t xml:space="preserve">Boitnott, J. (2015, 1 27). </w:t>
+              </w:r>
+              <w:r>
+                <w:rPr>
+                  <w:i/>
+                  <w:iCs/>
+                  <w:noProof/>
+                </w:rPr>
+                <w:t>4 Ways Your Company Benefits From Giving Back</w:t>
+              </w:r>
+              <w:r>
+                <w:rPr>
+                  <w:noProof/>
+                </w:rPr>
+                <w:t>. Retrieved from Entrepreneur: https://www.entrepreneur.com/article/241983</w:t>
+              </w:r>
+            </w:p>
+            <w:p>
+              <w:pPr>
+                <w:pStyle w:val="Bibliography"/>
+                <w:ind w:left="720" w:hanging="720"/>
+                <w:rPr>
+                  <w:noProof/>
+                </w:rPr>
+              </w:pPr>
+              <w:r>
+                <w:rPr>
+                  <w:noProof/>
+                </w:rPr>
+                <w:t xml:space="preserve">Quizlet. (n.d.). </w:t>
+              </w:r>
+              <w:r>
+                <w:rPr>
+                  <w:i/>
+                  <w:iCs/>
+                  <w:noProof/>
+                </w:rPr>
+                <w:t>Basis for Ethical Conduct</w:t>
+              </w:r>
+              <w:r>
+                <w:rPr>
+                  <w:noProof/>
+                </w:rPr>
+                <w:t>. Retrieved from Quizlet: https://quizlet.com/2327582/basis-for-ethical-conduct-flash-cards/</w:t>
+              </w:r>
+            </w:p>
+            <w:p>
+              <w:pPr>
+                <w:pStyle w:val="Bibliography"/>
+                <w:ind w:left="720" w:hanging="720"/>
+                <w:rPr>
+                  <w:noProof/>
+                </w:rPr>
+              </w:pPr>
+              <w:r>
+                <w:rPr>
+                  <w:noProof/>
+                </w:rPr>
+                <w:t xml:space="preserve">Team, H. S. (2017, 7 3). </w:t>
+              </w:r>
+              <w:r>
+                <w:rPr>
+                  <w:i/>
+                  <w:iCs/>
+                  <w:noProof/>
+                </w:rPr>
+                <w:t>Internal vs. External Hires: Pros, Cons &amp; Considerations</w:t>
+              </w:r>
+              <w:r>
+                <w:rPr>
+                  <w:noProof/>
+                </w:rPr>
+                <w:t>. Retrieved from Adpinfo: http://sbshrs.adpinfo.com/blog/internal-vs-external-hires-pros-cons-considerations</w:t>
+              </w:r>
+            </w:p>
+            <w:p>
+              <w:r>
+                <w:rPr>
+                  <w:b/>
+                  <w:bCs/>
+                  <w:noProof/>
+                </w:rPr>
+                <w:fldChar w:fldCharType="end"/>
+              </w:r>
+            </w:p>
+          </w:sdtContent>
+        </w:sdt>
+      </w:sdtContent>
+    </w:sdt>
+    <w:p>
+      <w:pPr>
+        <w:spacing w:after="0" w:line="240" w:lineRule="auto"/>
+        <w:rPr>
+          <w:rFonts w:ascii="Times New Roman" w:hAnsi="Times New Roman" w:cs="Times New Roman"/>
+          <w:sz w:val="24"/>
+          <w:szCs w:val="24"/>
+        </w:rPr>
+      </w:pPr>
     </w:p>
     <w:sectPr>
       <w:pgSz w:w="12240" w:h="15840"/>
@@ -2397,6 +3673,95 @@
       </w:pPr>
     </w:lvl>
   </w:abstractNum>
+  <w:abstractNum w:abstractNumId="4">
+    <w:nsid w:val="64B37B8B"/>
+    <w:multiLevelType w:val="hybridMultilevel"/>
+    <w:tmpl w:val="C5AC0AAE"/>
+    <w:lvl w:ilvl="0" w:tplc="04090019">
+      <w:start w:val="1"/>
+      <w:numFmt w:val="lowerLetter"/>
+      <w:lvlText w:val="%1."/>
+      <w:lvlJc w:val="left"/>
+      <w:pPr>
+        <w:ind w:left="720" w:hanging="360"/>
+      </w:pPr>
+      <w:rPr>
+        <w:rFonts w:hint="default"/>
+      </w:rPr>
+    </w:lvl>
+    <w:lvl w:ilvl="1" w:tplc="04090019" w:tentative="1">
+      <w:start w:val="1"/>
+      <w:numFmt w:val="lowerLetter"/>
+      <w:lvlText w:val="%2."/>
+      <w:lvlJc w:val="left"/>
+      <w:pPr>
+        <w:ind w:left="1440" w:hanging="360"/>
+      </w:pPr>
+    </w:lvl>
+    <w:lvl w:ilvl="2" w:tplc="0409001B" w:tentative="1">
+      <w:start w:val="1"/>
+      <w:numFmt w:val="lowerRoman"/>
+      <w:lvlText w:val="%3."/>
+      <w:lvlJc w:val="right"/>
+      <w:pPr>
+        <w:ind w:left="2160" w:hanging="180"/>
+      </w:pPr>
+    </w:lvl>
+    <w:lvl w:ilvl="3" w:tplc="0409000F" w:tentative="1">
+      <w:start w:val="1"/>
+      <w:numFmt w:val="decimal"/>
+      <w:lvlText w:val="%4."/>
+      <w:lvlJc w:val="left"/>
+      <w:pPr>
+        <w:ind w:left="2880" w:hanging="360"/>
+      </w:pPr>
+    </w:lvl>
+    <w:lvl w:ilvl="4" w:tplc="04090019" w:tentative="1">
+      <w:start w:val="1"/>
+      <w:numFmt w:val="lowerLetter"/>
+      <w:lvlText w:val="%5."/>
+      <w:lvlJc w:val="left"/>
+      <w:pPr>
+        <w:ind w:left="3600" w:hanging="360"/>
+      </w:pPr>
+    </w:lvl>
+    <w:lvl w:ilvl="5" w:tplc="0409001B" w:tentative="1">
+      <w:start w:val="1"/>
+      <w:numFmt w:val="lowerRoman"/>
+      <w:lvlText w:val="%6."/>
+      <w:lvlJc w:val="right"/>
+      <w:pPr>
+        <w:ind w:left="4320" w:hanging="180"/>
+      </w:pPr>
+    </w:lvl>
+    <w:lvl w:ilvl="6" w:tplc="0409000F" w:tentative="1">
+      <w:start w:val="1"/>
+      <w:numFmt w:val="decimal"/>
+      <w:lvlText w:val="%7."/>
+      <w:lvlJc w:val="left"/>
+      <w:pPr>
+        <w:ind w:left="5040" w:hanging="360"/>
+      </w:pPr>
+    </w:lvl>
+    <w:lvl w:ilvl="7" w:tplc="04090019" w:tentative="1">
+      <w:start w:val="1"/>
+      <w:numFmt w:val="lowerLetter"/>
+      <w:lvlText w:val="%8."/>
+      <w:lvlJc w:val="left"/>
+      <w:pPr>
+        <w:ind w:left="5760" w:hanging="360"/>
+      </w:pPr>
+    </w:lvl>
+    <w:lvl w:ilvl="8" w:tplc="0409001B" w:tentative="1">
+      <w:start w:val="1"/>
+      <w:numFmt w:val="lowerRoman"/>
+      <w:lvlText w:val="%9."/>
+      <w:lvlJc w:val="right"/>
+      <w:pPr>
+        <w:ind w:left="6480" w:hanging="180"/>
+      </w:pPr>
+    </w:lvl>
+  </w:abstractNum>
   <w:num w:numId="1">
     <w:abstractNumId w:val="3"/>
   </w:num>
@@ -2408,6 +3773,9 @@
   </w:num>
   <w:num w:numId="4">
     <w:abstractNumId w:val="0"/>
+  </w:num>
+  <w:num w:numId="5">
+    <w:abstractNumId w:val="4"/>
   </w:num>
 </w:numbering>
 </file>
@@ -2577,10 +3945,33 @@
       <w:lang w:eastAsia="zh-CN"/>
     </w:rPr>
   </w:style>
+  <w:style w:type="paragraph" w:styleId="Heading1">
+    <w:name w:val="heading 1"/>
+    <w:basedOn w:val="Normal"/>
+    <w:next w:val="Normal"/>
+    <w:link w:val="Heading1Char"/>
+    <w:uiPriority w:val="9"/>
+    <w:qFormat/>
+    <w:rsid w:val="00716477"/>
+    <w:pPr>
+      <w:keepNext/>
+      <w:keepLines/>
+      <w:spacing w:before="480" w:after="0"/>
+      <w:outlineLvl w:val="0"/>
+    </w:pPr>
+    <w:rPr>
+      <w:rFonts w:asciiTheme="majorHAnsi" w:eastAsiaTheme="majorEastAsia" w:hAnsiTheme="majorHAnsi" w:cstheme="majorBidi"/>
+      <w:b/>
+      <w:bCs/>
+      <w:color w:val="365F91" w:themeColor="accent1" w:themeShade="BF"/>
+      <w:sz w:val="28"/>
+      <w:szCs w:val="28"/>
+      <w:lang w:eastAsia="ja-JP"/>
+    </w:rPr>
+  </w:style>
   <w:style w:type="character" w:default="1" w:styleId="DefaultParagraphFont">
     <w:name w:val="Default Paragraph Font"/>
     <w:uiPriority w:val="1"/>
-    <w:semiHidden/>
     <w:unhideWhenUsed/>
   </w:style>
   <w:style w:type="table" w:default="1" w:styleId="TableNormal">
@@ -2656,6 +4047,30 @@
       <w:color w:val="0000FF" w:themeColor="hyperlink"/>
       <w:u w:val="single"/>
     </w:rPr>
+  </w:style>
+  <w:style w:type="character" w:customStyle="1" w:styleId="Heading1Char">
+    <w:name w:val="Heading 1 Char"/>
+    <w:basedOn w:val="DefaultParagraphFont"/>
+    <w:link w:val="Heading1"/>
+    <w:uiPriority w:val="9"/>
+    <w:rsid w:val="00716477"/>
+    <w:rPr>
+      <w:rFonts w:asciiTheme="majorHAnsi" w:eastAsiaTheme="majorEastAsia" w:hAnsiTheme="majorHAnsi" w:cstheme="majorBidi"/>
+      <w:b/>
+      <w:bCs/>
+      <w:color w:val="365F91" w:themeColor="accent1" w:themeShade="BF"/>
+      <w:sz w:val="28"/>
+      <w:szCs w:val="28"/>
+      <w:lang w:eastAsia="ja-JP"/>
+    </w:rPr>
+  </w:style>
+  <w:style w:type="paragraph" w:styleId="Bibliography">
+    <w:name w:val="Bibliography"/>
+    <w:basedOn w:val="Normal"/>
+    <w:next w:val="Normal"/>
+    <w:uiPriority w:val="37"/>
+    <w:unhideWhenUsed/>
+    <w:rsid w:val="00716477"/>
   </w:style>
 </w:styles>
 </file>
@@ -2825,10 +4240,33 @@
       <w:lang w:eastAsia="zh-CN"/>
     </w:rPr>
   </w:style>
+  <w:style w:type="paragraph" w:styleId="Heading1">
+    <w:name w:val="heading 1"/>
+    <w:basedOn w:val="Normal"/>
+    <w:next w:val="Normal"/>
+    <w:link w:val="Heading1Char"/>
+    <w:uiPriority w:val="9"/>
+    <w:qFormat/>
+    <w:rsid w:val="00716477"/>
+    <w:pPr>
+      <w:keepNext/>
+      <w:keepLines/>
+      <w:spacing w:before="480" w:after="0"/>
+      <w:outlineLvl w:val="0"/>
+    </w:pPr>
+    <w:rPr>
+      <w:rFonts w:asciiTheme="majorHAnsi" w:eastAsiaTheme="majorEastAsia" w:hAnsiTheme="majorHAnsi" w:cstheme="majorBidi"/>
+      <w:b/>
+      <w:bCs/>
+      <w:color w:val="365F91" w:themeColor="accent1" w:themeShade="BF"/>
+      <w:sz w:val="28"/>
+      <w:szCs w:val="28"/>
+      <w:lang w:eastAsia="ja-JP"/>
+    </w:rPr>
+  </w:style>
   <w:style w:type="character" w:default="1" w:styleId="DefaultParagraphFont">
     <w:name w:val="Default Paragraph Font"/>
     <w:uiPriority w:val="1"/>
-    <w:semiHidden/>
     <w:unhideWhenUsed/>
   </w:style>
   <w:style w:type="table" w:default="1" w:styleId="TableNormal">
@@ -2904,6 +4342,30 @@
       <w:color w:val="0000FF" w:themeColor="hyperlink"/>
       <w:u w:val="single"/>
     </w:rPr>
+  </w:style>
+  <w:style w:type="character" w:customStyle="1" w:styleId="Heading1Char">
+    <w:name w:val="Heading 1 Char"/>
+    <w:basedOn w:val="DefaultParagraphFont"/>
+    <w:link w:val="Heading1"/>
+    <w:uiPriority w:val="9"/>
+    <w:rsid w:val="00716477"/>
+    <w:rPr>
+      <w:rFonts w:asciiTheme="majorHAnsi" w:eastAsiaTheme="majorEastAsia" w:hAnsiTheme="majorHAnsi" w:cstheme="majorBidi"/>
+      <w:b/>
+      <w:bCs/>
+      <w:color w:val="365F91" w:themeColor="accent1" w:themeShade="BF"/>
+      <w:sz w:val="28"/>
+      <w:szCs w:val="28"/>
+      <w:lang w:eastAsia="ja-JP"/>
+    </w:rPr>
+  </w:style>
+  <w:style w:type="paragraph" w:styleId="Bibliography">
+    <w:name w:val="Bibliography"/>
+    <w:basedOn w:val="Normal"/>
+    <w:next w:val="Normal"/>
+    <w:uiPriority w:val="37"/>
+    <w:unhideWhenUsed/>
+    <w:rsid w:val="00716477"/>
   </w:style>
 </w:styles>
 </file>
@@ -3189,4 +4651,80 @@
   <a:objectDefaults/>
   <a:extraClrSchemeLst/>
 </a:theme>
+</file>
+
+<file path=customXml/item1.xml><?xml version="1.0" encoding="utf-8"?>
+<b:Sources xmlns:b="http://schemas.openxmlformats.org/officeDocument/2006/bibliography" xmlns="http://schemas.openxmlformats.org/officeDocument/2006/bibliography" SelectedStyle="\APASixthEditionOfficeOnline.xsl" StyleName="APA Sixth Edition">
+  <b:Source>
+    <b:Tag>Joh15</b:Tag>
+    <b:SourceType>InternetSite</b:SourceType>
+    <b:Guid>{799B3F20-6FA8-4623-A0F9-3DB888DF5950}</b:Guid>
+    <b:Author>
+      <b:Author>
+        <b:NameList>
+          <b:Person>
+            <b:Last>Boitnott</b:Last>
+            <b:First>John</b:First>
+          </b:Person>
+        </b:NameList>
+      </b:Author>
+    </b:Author>
+    <b:Title>4 Ways Your Company Benefits From Giving Back</b:Title>
+    <b:InternetSiteTitle>Entrepreneur</b:InternetSiteTitle>
+    <b:Year>2015</b:Year>
+    <b:Month>1</b:Month>
+    <b:Day>27</b:Day>
+    <b:URL>https://www.entrepreneur.com/article/241983</b:URL>
+    <b:RefOrder>1</b:RefOrder>
+  </b:Source>
+  <b:Source>
+    <b:Tag>Qui</b:Tag>
+    <b:SourceType>InternetSite</b:SourceType>
+    <b:Guid>{838ED7B9-824C-49CD-9232-1486FE8CA1B7}</b:Guid>
+    <b:Author>
+      <b:Author>
+        <b:NameList>
+          <b:Person>
+            <b:Last>Quizlet</b:Last>
+          </b:Person>
+        </b:NameList>
+      </b:Author>
+    </b:Author>
+    <b:Title>Basis for Ethical Conduct</b:Title>
+    <b:InternetSiteTitle>Quizlet</b:InternetSiteTitle>
+    <b:URL>https://quizlet.com/2327582/basis-for-ethical-conduct-flash-cards/</b:URL>
+    <b:RefOrder>2</b:RefOrder>
+  </b:Source>
+  <b:Source>
+    <b:Tag>HRS17</b:Tag>
+    <b:SourceType>InternetSite</b:SourceType>
+    <b:Guid>{3B923EFD-5D82-42AD-B59D-3DFB46F57A54}</b:Guid>
+    <b:Author>
+      <b:Author>
+        <b:NameList>
+          <b:Person>
+            <b:Last>Team</b:Last>
+            <b:First>HR</b:First>
+            <b:Middle>Solutions Blog</b:Middle>
+          </b:Person>
+        </b:NameList>
+      </b:Author>
+    </b:Author>
+    <b:Title>Internal vs. External Hires: Pros, Cons &amp; Considerations</b:Title>
+    <b:InternetSiteTitle>Adpinfo</b:InternetSiteTitle>
+    <b:Year>2017</b:Year>
+    <b:Month>7</b:Month>
+    <b:Day>3</b:Day>
+    <b:URL>http://sbshrs.adpinfo.com/blog/internal-vs-external-hires-pros-cons-considerations</b:URL>
+    <b:RefOrder>3</b:RefOrder>
+  </b:Source>
+</b:Sources>
+</file>
+
+<file path=customXml/itemProps1.xml><?xml version="1.0" encoding="utf-8"?>
+<ds:datastoreItem xmlns:ds="http://schemas.openxmlformats.org/officeDocument/2006/customXml" ds:itemID="{DD42152B-21FD-4301-883A-C1327BA0CE96}">
+  <ds:schemaRefs>
+    <ds:schemaRef ds:uri="http://schemas.openxmlformats.org/officeDocument/2006/bibliography"/>
+  </ds:schemaRefs>
+</ds:datastoreItem>
 </file>
</xml_diff>